<commit_message>
more tasks and solutions
</commit_message>
<xml_diff>
--- a/05_list_advanced/05-Lists-Advanced-Exercise.docx
+++ b/05_list_advanced/05-Lists-Advanced-Exercise.docx
@@ -1,6 +1,6 @@
 
 <file path=word/document.xml><?xml version="1.0" encoding="utf-8"?>
-<w:document xmlns:wpc="http://schemas.microsoft.com/office/word/2010/wordprocessingCanvas" xmlns:cx="http://schemas.microsoft.com/office/drawing/2014/chartex" xmlns:cx1="http://schemas.microsoft.com/office/drawing/2015/9/8/chartex" xmlns:mc="http://schemas.openxmlformats.org/markup-compatibility/2006" xmlns:o="urn:schemas-microsoft-com:office:office" xmlns:r="http://schemas.openxmlformats.org/officeDocument/2006/relationships" xmlns:m="http://schemas.openxmlformats.org/officeDocument/2006/math" xmlns:v="urn:schemas-microsoft-com:vml" xmlns:wp14="http://schemas.microsoft.com/office/word/2010/wordprocessingDrawing" xmlns:wp="http://schemas.openxmlformats.org/drawingml/2006/wordprocessingDrawing" xmlns:w10="urn:schemas-microsoft-com:office:word" xmlns:w="http://schemas.openxmlformats.org/wordprocessingml/2006/main" xmlns:w14="http://schemas.microsoft.com/office/word/2010/wordml" xmlns:w15="http://schemas.microsoft.com/office/word/2012/wordml" xmlns:w16se="http://schemas.microsoft.com/office/word/2015/wordml/symex" xmlns:wpg="http://schemas.microsoft.com/office/word/2010/wordprocessingGroup" xmlns:wpi="http://schemas.microsoft.com/office/word/2010/wordprocessingInk" xmlns:wne="http://schemas.microsoft.com/office/word/2006/wordml" xmlns:wps="http://schemas.microsoft.com/office/word/2010/wordprocessingShape" mc:Ignorable="w14 w15 w16se wp14">
+<w:document xmlns:wpc="http://schemas.microsoft.com/office/word/2010/wordprocessingCanvas" xmlns:cx="http://schemas.microsoft.com/office/drawing/2014/chartex" xmlns:cx1="http://schemas.microsoft.com/office/drawing/2015/9/8/chartex" xmlns:cx2="http://schemas.microsoft.com/office/drawing/2015/10/21/chartex" xmlns:cx3="http://schemas.microsoft.com/office/drawing/2016/5/9/chartex" xmlns:cx4="http://schemas.microsoft.com/office/drawing/2016/5/10/chartex" xmlns:cx5="http://schemas.microsoft.com/office/drawing/2016/5/11/chartex" xmlns:cx6="http://schemas.microsoft.com/office/drawing/2016/5/12/chartex" xmlns:cx7="http://schemas.microsoft.com/office/drawing/2016/5/13/chartex" xmlns:cx8="http://schemas.microsoft.com/office/drawing/2016/5/14/chartex" xmlns:mc="http://schemas.openxmlformats.org/markup-compatibility/2006" xmlns:aink="http://schemas.microsoft.com/office/drawing/2016/ink" xmlns:am3d="http://schemas.microsoft.com/office/drawing/2017/model3d" xmlns:o="urn:schemas-microsoft-com:office:office" xmlns:r="http://schemas.openxmlformats.org/officeDocument/2006/relationships" xmlns:m="http://schemas.openxmlformats.org/officeDocument/2006/math" xmlns:v="urn:schemas-microsoft-com:vml" xmlns:wp14="http://schemas.microsoft.com/office/word/2010/wordprocessingDrawing" xmlns:wp="http://schemas.openxmlformats.org/drawingml/2006/wordprocessingDrawing" xmlns:w10="urn:schemas-microsoft-com:office:word" xmlns:w="http://schemas.openxmlformats.org/wordprocessingml/2006/main" xmlns:w14="http://schemas.microsoft.com/office/word/2010/wordml" xmlns:w15="http://schemas.microsoft.com/office/word/2012/wordml" xmlns:w16cex="http://schemas.microsoft.com/office/word/2018/wordml/cex" xmlns:w16cid="http://schemas.microsoft.com/office/word/2016/wordml/cid" xmlns:w16="http://schemas.microsoft.com/office/word/2018/wordml" xmlns:w16sdtdh="http://schemas.microsoft.com/office/word/2020/wordml/sdtdatahash" xmlns:w16se="http://schemas.microsoft.com/office/word/2015/wordml/symex" xmlns:wpg="http://schemas.microsoft.com/office/word/2010/wordprocessingGroup" xmlns:wpi="http://schemas.microsoft.com/office/word/2010/wordprocessingInk" xmlns:wne="http://schemas.microsoft.com/office/word/2006/wordml" xmlns:wps="http://schemas.microsoft.com/office/word/2010/wordprocessingShape" mc:Ignorable="w14 w15 w16se w16cid w16 w16cex w16sdtdh wp14">
   <w:body>
     <w:p>
       <w:pPr>
@@ -13,86 +13,67 @@
     </w:p>
     <w:p>
       <w:pPr>
+        <w:spacing w:before="0" w:after="0" w:line="240" w:lineRule="auto"/>
         <w:jc w:val="center"/>
-      </w:pPr>
-      <w:r>
-        <w:rPr>
-          <w:sz w:val="24"/>
-          <w:szCs w:val="24"/>
-          <w:lang w:val="bg-BG"/>
-        </w:rPr>
-        <w:t>P</w:t>
-      </w:r>
-      <w:r>
-        <w:rPr>
-          <w:lang w:val="bg-BG"/>
-        </w:rPr>
-        <w:t xml:space="preserve">roblems for exercise and homework for the </w:t>
-      </w:r>
-      <w:r>
-        <w:fldChar w:fldCharType="begin"/>
-      </w:r>
-      <w:r>
-        <w:instrText xml:space="preserve"> HYPERLINK "https://softuni.bg/trainings/3204/python-fundamentals-january-2021" \h </w:instrText>
-      </w:r>
-      <w:r>
-        <w:fldChar w:fldCharType="separate"/>
-      </w:r>
-      <w:r>
-        <w:rPr>
-          <w:rStyle w:val="InternetLink"/>
-          <w:lang w:val="bg-BG"/>
-        </w:rPr>
-        <w:t>Python Fundamentals Course @SoftUni</w:t>
-      </w:r>
-      <w:r>
-        <w:rPr>
-          <w:rStyle w:val="InternetLink"/>
-          <w:lang w:val="bg-BG"/>
-        </w:rPr>
-        <w:fldChar w:fldCharType="end"/>
-      </w:r>
-      <w:r>
-        <w:rPr>
-          <w:lang w:val="bg-BG"/>
-        </w:rPr>
-        <w:t>.</w:t>
-      </w:r>
-      <w:r>
         <w:rPr>
           <w:color w:val="FF0000"/>
           <w:lang w:val="bg-BG"/>
         </w:rPr>
+      </w:pPr>
+      <w:r>
+        <w:rPr>
+          <w:lang w:val="bg-BG"/>
+        </w:rPr>
+        <w:t xml:space="preserve">Problems for exercise and homework for the </w:t>
+      </w:r>
+      <w:hyperlink r:id="rId8">
+        <w:r>
+          <w:rPr>
+            <w:rStyle w:val="InternetLink"/>
+            <w:lang w:val="bg-BG"/>
+          </w:rPr>
+          <w:t>Python Fundamentals Course @SoftUni</w:t>
+        </w:r>
+      </w:hyperlink>
+      <w:r>
+        <w:rPr>
+          <w:lang w:val="bg-BG"/>
+        </w:rPr>
+        <w:t>.</w:t>
+      </w:r>
+      <w:r>
+        <w:rPr>
+          <w:color w:val="FF0000"/>
+          <w:lang w:val="bg-BG"/>
+        </w:rPr>
         <w:t xml:space="preserve"> </w:t>
       </w:r>
+    </w:p>
+    <w:p>
+      <w:pPr>
+        <w:spacing w:before="0" w:after="0" w:line="240" w:lineRule="auto"/>
+        <w:jc w:val="center"/>
+      </w:pPr>
       <w:r>
         <w:rPr>
           <w:lang w:val="bg-BG"/>
         </w:rPr>
         <w:t xml:space="preserve">Submit your solutions in the SoftUni judge system at </w:t>
       </w:r>
-      <w:r>
-        <w:fldChar w:fldCharType="begin"/>
-      </w:r>
-      <w:r>
-        <w:instrText xml:space="preserve"> HYPERLINK "https://judge.softuni.bg/Contests/1731" \h </w:instrText>
-      </w:r>
-      <w:r>
-        <w:fldChar w:fldCharType="separate"/>
-      </w:r>
+      <w:hyperlink r:id="rId9">
+        <w:r>
+          <w:rPr>
+            <w:rStyle w:val="InternetLink"/>
+            <w:lang w:val="bg-BG"/>
+          </w:rPr>
+          <w:t>https://judge.softuni.bg/Contests/1731</w:t>
+        </w:r>
+      </w:hyperlink>
       <w:r>
         <w:rPr>
           <w:rStyle w:val="InternetLink"/>
-          <w:lang w:val="bg-BG"/>
-        </w:rPr>
-        <w:t>https://judge.softuni.bg/Contests/1731</w:t>
-      </w:r>
-      <w:r>
-        <w:rPr>
-          <w:rStyle w:val="InternetLink"/>
-          <w:lang w:val="bg-BG"/>
-        </w:rPr>
-        <w:fldChar w:fldCharType="end"/>
+        </w:rPr>
+        <w:t>.</w:t>
       </w:r>
     </w:p>
     <w:p>
@@ -117,16 +98,62 @@
         </w:rPr>
       </w:pPr>
       <w:r>
-        <w:t xml:space="preserve">Given </w:t>
-      </w:r>
-      <w:r>
-        <w:rPr>
-          <w:b/>
-        </w:rPr>
-        <w:t>two lists</w:t>
-      </w:r>
-      <w:r>
-        <w:t xml:space="preserve"> of strings print a </w:t>
+        <w:t>You will be g</w:t>
+      </w:r>
+      <w:r>
+        <w:t xml:space="preserve">iven </w:t>
+      </w:r>
+      <w:r>
+        <w:rPr>
+          <w:b/>
+        </w:rPr>
+        <w:t xml:space="preserve">two </w:t>
+      </w:r>
+      <w:r>
+        <w:rPr>
+          <w:b/>
+        </w:rPr>
+        <w:t>sequences</w:t>
+      </w:r>
+      <w:r>
+        <w:t xml:space="preserve"> </w:t>
+      </w:r>
+      <w:r>
+        <w:t>of</w:t>
+      </w:r>
+      <w:r>
+        <w:t xml:space="preserve"> </w:t>
+      </w:r>
+      <w:r>
+        <w:t>strings</w:t>
+      </w:r>
+      <w:r>
+        <w:t>,</w:t>
+      </w:r>
+      <w:r>
+        <w:t xml:space="preserve"> </w:t>
+      </w:r>
+      <w:r>
+        <w:t xml:space="preserve">separated by </w:t>
+      </w:r>
+      <w:r>
+        <w:rPr>
+          <w:rFonts w:ascii="Consolas" w:hAnsi="Consolas"/>
+          <w:b/>
+        </w:rPr>
+        <w:t>", "</w:t>
+      </w:r>
+      <w:r>
+        <w:t>.</w:t>
+      </w:r>
+      <w:r>
+        <w:t xml:space="preserve"> </w:t>
+      </w:r>
+      <w:r>
+        <w:t>P</w:t>
+      </w:r>
+      <w:r>
+        <w:t xml:space="preserve">rint a </w:t>
       </w:r>
       <w:r>
         <w:rPr>
@@ -135,13 +162,22 @@
         <w:t>new list</w:t>
       </w:r>
       <w:r>
-        <w:t xml:space="preserve"> of the strings that contains </w:t>
-      </w:r>
-      <w:r>
-        <w:rPr>
-          <w:b/>
-        </w:rPr>
-        <w:t>words</w:t>
+        <w:t xml:space="preserve"> </w:t>
+      </w:r>
+      <w:r>
+        <w:t>containing</w:t>
+      </w:r>
+      <w:r>
+        <w:t xml:space="preserve"> </w:t>
+      </w:r>
+      <w:r>
+        <w:t xml:space="preserve">only the </w:t>
+      </w:r>
+      <w:r>
+        <w:rPr>
+          <w:b/>
+        </w:rPr>
+        <w:t>strings</w:t>
       </w:r>
       <w:r>
         <w:t xml:space="preserve"> from the </w:t>
@@ -150,7 +186,13 @@
         <w:rPr>
           <w:b/>
         </w:rPr>
-        <w:t>first list</w:t>
+        <w:t xml:space="preserve">first </w:t>
+      </w:r>
+      <w:r>
+        <w:rPr>
+          <w:b/>
+        </w:rPr>
+        <w:t>input line</w:t>
       </w:r>
       <w:r>
         <w:t xml:space="preserve"> which are </w:t>
@@ -168,7 +210,7 @@
         <w:rPr>
           <w:b/>
         </w:rPr>
-        <w:t>any of the strings</w:t>
+        <w:t>any string</w:t>
       </w:r>
       <w:r>
         <w:t xml:space="preserve"> in the </w:t>
@@ -180,92 +222,13 @@
         <w:t xml:space="preserve">second </w:t>
       </w:r>
       <w:r>
-        <w:t>list (</w:t>
-      </w:r>
-      <w:r>
-        <w:rPr>
-          <w:b/>
-        </w:rPr>
-        <w:t>only unique</w:t>
-      </w:r>
-      <w:r>
-        <w:t xml:space="preserve"> values)</w:t>
-      </w:r>
-    </w:p>
-    <w:p>
-      <w:pPr>
-        <w:pStyle w:val="Heading3"/>
-        <w:rPr>
-          <w:lang w:val="bg-BG"/>
-        </w:rPr>
-      </w:pPr>
-      <w:r>
-        <w:t>Input</w:t>
-      </w:r>
-    </w:p>
-    <w:p>
-      <w:pPr>
-        <w:rPr>
-          <w:lang w:val="bg-BG"/>
-        </w:rPr>
-      </w:pPr>
-      <w:r>
-        <w:t xml:space="preserve">There will be </w:t>
-      </w:r>
-      <w:r>
-        <w:rPr>
-          <w:b/>
-        </w:rPr>
-        <w:t>2 lines</w:t>
-      </w:r>
-      <w:r>
-        <w:t xml:space="preserve"> of input: the </w:t>
-      </w:r>
-      <w:r>
-        <w:rPr>
-          <w:b/>
-        </w:rPr>
-        <w:t>two lists</w:t>
-      </w:r>
-      <w:r>
-        <w:t xml:space="preserve"> separated by </w:t>
-      </w:r>
-      <w:r>
-        <w:rPr>
-          <w:rFonts w:ascii="Consolas" w:hAnsi="Consolas"/>
-          <w:b/>
-        </w:rPr>
-        <w:t>"</w:t>
-      </w:r>
-      <w:proofErr w:type="gramStart"/>
-      <w:r>
-        <w:rPr>
-          <w:rFonts w:ascii="Consolas" w:hAnsi="Consolas"/>
-          <w:b/>
-        </w:rPr>
-        <w:t>, "</w:t>
-      </w:r>
-      <w:proofErr w:type="gramEnd"/>
-    </w:p>
-    <w:p>
-      <w:pPr>
-        <w:pStyle w:val="Heading3"/>
-        <w:rPr>
-          <w:lang w:val="bg-BG"/>
-        </w:rPr>
-      </w:pPr>
-      <w:r>
-        <w:t>Output</w:t>
-      </w:r>
-    </w:p>
-    <w:p>
-      <w:pPr>
-        <w:rPr>
-          <w:lang w:val="bg-BG"/>
-        </w:rPr>
-      </w:pPr>
-      <w:r>
-        <w:t>Print the resulting list on the console</w:t>
+        <w:rPr>
+          <w:b/>
+        </w:rPr>
+        <w:t>input line</w:t>
+      </w:r>
+      <w:r>
+        <w:t>.</w:t>
       </w:r>
     </w:p>
     <w:p>
@@ -369,23 +332,13 @@
                 <w:lang w:val="bg-BG"/>
               </w:rPr>
             </w:pPr>
-            <w:proofErr w:type="spellStart"/>
             <w:r>
               <w:rPr>
                 <w:rFonts w:ascii="Consolas" w:hAnsi="Consolas"/>
                 <w:sz w:val="24"/>
                 <w:szCs w:val="24"/>
               </w:rPr>
-              <w:t>arp</w:t>
-            </w:r>
-            <w:proofErr w:type="spellEnd"/>
-            <w:r>
-              <w:rPr>
-                <w:rFonts w:ascii="Consolas" w:hAnsi="Consolas"/>
-                <w:sz w:val="24"/>
-                <w:szCs w:val="24"/>
-              </w:rPr>
-              <w:t>, live, strong</w:t>
+              <w:t>arp, live, strong</w:t>
             </w:r>
           </w:p>
           <w:p>
@@ -403,18 +356,8 @@
                 <w:sz w:val="24"/>
                 <w:szCs w:val="24"/>
               </w:rPr>
-              <w:t xml:space="preserve">lively, alive, harp, sharp, </w:t>
-            </w:r>
-            <w:proofErr w:type="spellStart"/>
-            <w:r>
-              <w:rPr>
-                <w:rFonts w:ascii="Consolas" w:hAnsi="Consolas"/>
-                <w:sz w:val="24"/>
-                <w:szCs w:val="24"/>
-              </w:rPr>
-              <w:t>armstrong</w:t>
-            </w:r>
-            <w:proofErr w:type="spellEnd"/>
+              <w:t>lively, alive, harp, sharp, armstrong</w:t>
+            </w:r>
           </w:p>
         </w:tc>
         <w:tc>
@@ -439,27 +382,7 @@
                 <w:sz w:val="24"/>
                 <w:szCs w:val="24"/>
               </w:rPr>
-              <w:t>['</w:t>
-            </w:r>
-            <w:proofErr w:type="spellStart"/>
-            <w:r>
-              <w:rPr>
-                <w:rFonts w:ascii="Consolas" w:hAnsi="Consolas"/>
-                <w:bCs/>
-                <w:sz w:val="24"/>
-                <w:szCs w:val="24"/>
-              </w:rPr>
-              <w:t>arp</w:t>
-            </w:r>
-            <w:proofErr w:type="spellEnd"/>
-            <w:r>
-              <w:rPr>
-                <w:rFonts w:ascii="Consolas" w:hAnsi="Consolas"/>
-                <w:bCs/>
-                <w:sz w:val="24"/>
-                <w:szCs w:val="24"/>
-              </w:rPr>
-              <w:t>', 'live', 'strong']</w:t>
+              <w:t>['arp', 'live', 'strong']</w:t>
             </w:r>
           </w:p>
         </w:tc>
@@ -486,7 +409,47 @@
                 <w:sz w:val="24"/>
                 <w:szCs w:val="24"/>
               </w:rPr>
-              <w:t>tarp mice bull</w:t>
+              <w:t>t</w:t>
+            </w:r>
+            <w:r>
+              <w:rPr>
+                <w:rFonts w:ascii="Consolas" w:hAnsi="Consolas"/>
+                <w:sz w:val="24"/>
+                <w:szCs w:val="24"/>
+              </w:rPr>
+              <w:t>arp</w:t>
+            </w:r>
+            <w:r>
+              <w:rPr>
+                <w:rFonts w:ascii="Consolas" w:hAnsi="Consolas"/>
+                <w:sz w:val="24"/>
+                <w:szCs w:val="24"/>
+              </w:rPr>
+              <w:t>,</w:t>
+            </w:r>
+            <w:r>
+              <w:rPr>
+                <w:rFonts w:ascii="Consolas" w:hAnsi="Consolas"/>
+                <w:sz w:val="24"/>
+                <w:szCs w:val="24"/>
+              </w:rPr>
+              <w:t xml:space="preserve"> mice</w:t>
+            </w:r>
+            <w:r>
+              <w:rPr>
+                <w:rFonts w:ascii="Consolas" w:hAnsi="Consolas"/>
+                <w:sz w:val="24"/>
+                <w:szCs w:val="24"/>
+              </w:rPr>
+              <w:t>,</w:t>
+            </w:r>
+            <w:r>
+              <w:rPr>
+                <w:rFonts w:ascii="Consolas" w:hAnsi="Consolas"/>
+                <w:sz w:val="24"/>
+                <w:szCs w:val="24"/>
+              </w:rPr>
+              <w:t xml:space="preserve"> bull</w:t>
             </w:r>
           </w:p>
           <w:p>
@@ -504,18 +467,80 @@
                 <w:sz w:val="24"/>
                 <w:szCs w:val="24"/>
               </w:rPr>
-              <w:t xml:space="preserve">lively alive harp sharp </w:t>
-            </w:r>
-            <w:proofErr w:type="spellStart"/>
+              <w:t>l</w:t>
+            </w:r>
             <w:r>
               <w:rPr>
                 <w:rFonts w:ascii="Consolas" w:hAnsi="Consolas"/>
                 <w:sz w:val="24"/>
                 <w:szCs w:val="24"/>
               </w:rPr>
-              <w:t>armstrong</w:t>
-            </w:r>
-            <w:proofErr w:type="spellEnd"/>
+              <w:t>ively</w:t>
+            </w:r>
+            <w:r>
+              <w:rPr>
+                <w:rFonts w:ascii="Consolas" w:hAnsi="Consolas"/>
+                <w:sz w:val="24"/>
+                <w:szCs w:val="24"/>
+              </w:rPr>
+              <w:t>,</w:t>
+            </w:r>
+            <w:r>
+              <w:rPr>
+                <w:rFonts w:ascii="Consolas" w:hAnsi="Consolas"/>
+                <w:sz w:val="24"/>
+                <w:szCs w:val="24"/>
+              </w:rPr>
+              <w:t xml:space="preserve"> alive</w:t>
+            </w:r>
+            <w:r>
+              <w:rPr>
+                <w:rFonts w:ascii="Consolas" w:hAnsi="Consolas"/>
+                <w:sz w:val="24"/>
+                <w:szCs w:val="24"/>
+              </w:rPr>
+              <w:t>,</w:t>
+            </w:r>
+            <w:r>
+              <w:rPr>
+                <w:rFonts w:ascii="Consolas" w:hAnsi="Consolas"/>
+                <w:sz w:val="24"/>
+                <w:szCs w:val="24"/>
+              </w:rPr>
+              <w:t xml:space="preserve"> harp</w:t>
+            </w:r>
+            <w:r>
+              <w:rPr>
+                <w:rFonts w:ascii="Consolas" w:hAnsi="Consolas"/>
+                <w:sz w:val="24"/>
+                <w:szCs w:val="24"/>
+              </w:rPr>
+              <w:t>,</w:t>
+            </w:r>
+            <w:r>
+              <w:rPr>
+                <w:rFonts w:ascii="Consolas" w:hAnsi="Consolas"/>
+                <w:sz w:val="24"/>
+                <w:szCs w:val="24"/>
+              </w:rPr>
+              <w:t xml:space="preserve"> sharp</w:t>
+            </w:r>
+            <w:r>
+              <w:rPr>
+                <w:rFonts w:ascii="Consolas" w:hAnsi="Consolas"/>
+                <w:sz w:val="24"/>
+                <w:szCs w:val="24"/>
+              </w:rPr>
+              <w:t>,</w:t>
+            </w:r>
+            <w:r>
+              <w:rPr>
+                <w:rFonts w:ascii="Consolas" w:hAnsi="Consolas"/>
+                <w:sz w:val="24"/>
+                <w:szCs w:val="24"/>
+              </w:rPr>
+              <w:t xml:space="preserve"> armstrong</w:t>
+            </w:r>
           </w:p>
         </w:tc>
         <w:tc>
@@ -558,7 +583,7 @@
         </w:rPr>
       </w:pPr>
       <w:r>
-        <w:t>Big Numbers Lover</w:t>
+        <w:t>Next Version</w:t>
       </w:r>
     </w:p>
     <w:p>
@@ -572,523 +597,294 @@
         <w:rPr>
           <w:i/>
         </w:rPr>
-        <w:t>You really like big numbers, so you always find a way to form one from numbers given to you</w:t>
+        <w:t>You are</w:t>
+      </w:r>
+      <w:r>
+        <w:rPr>
+          <w:i/>
+        </w:rPr>
+        <w:t xml:space="preserve"> fed up </w:t>
+      </w:r>
+      <w:r>
+        <w:rPr>
+          <w:i/>
+        </w:rPr>
+        <w:t>with</w:t>
+      </w:r>
+      <w:r>
+        <w:rPr>
+          <w:i/>
+        </w:rPr>
+        <w:t xml:space="preserve"> changing the version of your software manually. Instead, you will create a little script that will make it for you.</w:t>
       </w:r>
     </w:p>
     <w:p>
-      <w:pPr>
-        <w:rPr>
+      <w:r>
+        <w:t xml:space="preserve">You will be given </w:t>
+      </w:r>
+      <w:r>
+        <w:t>a string representing the</w:t>
+      </w:r>
+      <w:r>
+        <w:t xml:space="preserve"> </w:t>
+      </w:r>
+      <w:r>
+        <w:rPr>
+          <w:b/>
+        </w:rPr>
+        <w:t>version</w:t>
+      </w:r>
+      <w:r>
+        <w:t xml:space="preserve"> </w:t>
+      </w:r>
+      <w:r>
+        <w:t>of your software in the format</w:t>
+      </w:r>
+      <w:r>
+        <w:t xml:space="preserve">: </w:t>
+      </w:r>
+      <w:r>
+        <w:rPr>
+          <w:rFonts w:ascii="Consolas" w:hAnsi="Consolas"/>
+          <w:b/>
+        </w:rPr>
+        <w:t>"</w:t>
+      </w:r>
+      <w:r>
+        <w:rPr>
+          <w:rFonts w:ascii="Consolas" w:hAnsi="Consolas"/>
+          <w:b/>
+        </w:rPr>
+        <w:t>{n1}</w:t>
+      </w:r>
+      <w:r>
+        <w:rPr>
+          <w:rFonts w:ascii="Consolas" w:hAnsi="Consolas"/>
+          <w:b/>
+        </w:rPr>
+        <w:t>.</w:t>
+      </w:r>
+      <w:r>
+        <w:rPr>
+          <w:rFonts w:ascii="Consolas" w:hAnsi="Consolas"/>
+          <w:b/>
+        </w:rPr>
+        <w:t>{n2}</w:t>
+      </w:r>
+      <w:r>
+        <w:rPr>
+          <w:rFonts w:ascii="Consolas" w:hAnsi="Consolas"/>
+          <w:b/>
+        </w:rPr>
+        <w:t>.</w:t>
+      </w:r>
+      <w:r>
+        <w:rPr>
+          <w:rFonts w:ascii="Consolas" w:hAnsi="Consolas"/>
+          <w:b/>
+        </w:rPr>
+        <w:t>{n3}</w:t>
+      </w:r>
+      <w:r>
+        <w:rPr>
+          <w:rFonts w:ascii="Consolas" w:hAnsi="Consolas"/>
+          <w:b/>
+        </w:rPr>
+        <w:t>"</w:t>
+      </w:r>
+      <w:r>
+        <w:t>. You</w:t>
+      </w:r>
+      <w:r>
+        <w:t xml:space="preserve">r task is to </w:t>
+      </w:r>
+      <w:r>
+        <w:rPr>
+          <w:b/>
+        </w:rPr>
+        <w:t xml:space="preserve">print </w:t>
+      </w:r>
+      <w:r>
+        <w:t xml:space="preserve">the </w:t>
+      </w:r>
+      <w:r>
+        <w:rPr>
+          <w:b/>
+        </w:rPr>
+        <w:t>next version.</w:t>
+      </w:r>
+      <w:r>
+        <w:t xml:space="preserve"> </w:t>
+      </w:r>
+      <w:r>
+        <w:t xml:space="preserve">For example, if the current version is </w:t>
+      </w:r>
+      <w:r>
+        <w:rPr>
+          <w:rFonts w:ascii="Consolas" w:hAnsi="Consolas"/>
+          <w:b/>
+        </w:rPr>
+        <w:t>"1.3.4"</w:t>
+      </w:r>
+      <w:r>
+        <w:t xml:space="preserve">, the next version </w:t>
+      </w:r>
+      <w:r>
+        <w:t>will</w:t>
+      </w:r>
+      <w:r>
+        <w:t xml:space="preserve"> be</w:t>
+      </w:r>
+      <w:r>
+        <w:rPr>
+          <w:rFonts w:cstheme="minorHAnsi"/>
+          <w:b/>
           <w:lang w:val="bg-BG"/>
         </w:rPr>
-      </w:pPr>
-      <w:r>
-        <w:t xml:space="preserve">You will receive a single line containing numbers separated by a single space. </w:t>
-      </w:r>
-      <w:r>
-        <w:rPr>
-          <w:b/>
-        </w:rPr>
-        <w:t>Sort</w:t>
-      </w:r>
-      <w:r>
-        <w:t xml:space="preserve"> and </w:t>
-      </w:r>
-      <w:r>
-        <w:rPr>
-          <w:b/>
-        </w:rPr>
-        <w:t>reverse</w:t>
-      </w:r>
-      <w:r>
-        <w:t xml:space="preserve"> the numbers then return</w:t>
-      </w:r>
-      <w:r>
-        <w:rPr>
-          <w:b/>
-          <w:bCs/>
-        </w:rPr>
-        <w:t xml:space="preserve"> them as a</w:t>
-      </w:r>
-      <w:bookmarkStart w:id="0" w:name="_GoBack"/>
-      <w:bookmarkEnd w:id="0"/>
-      <w:r>
-        <w:rPr>
-          <w:b/>
-          <w:bCs/>
-        </w:rPr>
-        <w:t xml:space="preserve"> string</w:t>
-      </w:r>
-      <w:r>
-        <w:t>.</w:t>
+        <w:t xml:space="preserve"> </w:t>
+      </w:r>
+      <w:r>
+        <w:rPr>
+          <w:rFonts w:ascii="Consolas" w:hAnsi="Consolas"/>
+          <w:b/>
+        </w:rPr>
+        <w:t>"1.3.5"</w:t>
+      </w:r>
+      <w:r>
+        <w:t xml:space="preserve">. </w:t>
       </w:r>
     </w:p>
     <w:p>
-      <w:pPr>
-        <w:pStyle w:val="Heading3"/>
-        <w:rPr>
-          <w:rFonts w:eastAsiaTheme="minorHAnsi" w:cstheme="minorBidi"/>
-          <w:b w:val="0"/>
-          <w:color w:val="auto"/>
-          <w:sz w:val="22"/>
-          <w:szCs w:val="22"/>
+      <w:r>
+        <w:t xml:space="preserve">The only </w:t>
+      </w:r>
+      <w:r>
+        <w:rPr>
+          <w:b/>
+        </w:rPr>
+        <w:t>rule</w:t>
+      </w:r>
+      <w:r>
+        <w:t xml:space="preserve"> is that the numbers cannot be </w:t>
+      </w:r>
+      <w:r>
+        <w:rPr>
+          <w:b/>
+        </w:rPr>
+        <w:t>greater than 9</w:t>
+      </w:r>
+      <w:r>
+        <w:t xml:space="preserve">. If </w:t>
+      </w:r>
+      <w:r>
+        <w:t>it</w:t>
+      </w:r>
+      <w:r>
+        <w:t xml:space="preserve"> happens, set the </w:t>
+      </w:r>
+      <w:r>
+        <w:rPr>
+          <w:b/>
+        </w:rPr>
+        <w:t>current number to 0</w:t>
+      </w:r>
+      <w:r>
+        <w:t xml:space="preserve"> and </w:t>
+      </w:r>
+      <w:r>
+        <w:rPr>
+          <w:b/>
+        </w:rPr>
+        <w:t>increase the</w:t>
+      </w:r>
+      <w:r>
+        <w:rPr>
+          <w:b/>
+        </w:rPr>
+        <w:t xml:space="preserve"> previous</w:t>
+      </w:r>
+      <w:r>
+        <w:rPr>
+          <w:b/>
           <w:lang w:val="bg-BG"/>
         </w:rPr>
-      </w:pPr>
-      <w:r>
-        <w:t>Example</w:t>
-      </w:r>
-    </w:p>
-    <w:tbl>
-      <w:tblPr>
-        <w:tblStyle w:val="TableGrid"/>
-        <w:tblW w:w="8477" w:type="dxa"/>
-        <w:tblInd w:w="23" w:type="dxa"/>
-        <w:tblCellMar>
-          <w:top w:w="57" w:type="dxa"/>
-          <w:left w:w="85" w:type="dxa"/>
-          <w:bottom w:w="57" w:type="dxa"/>
-          <w:right w:w="85" w:type="dxa"/>
-        </w:tblCellMar>
-        <w:tblLook w:val="04A0" w:firstRow="1" w:lastRow="0" w:firstColumn="1" w:lastColumn="0" w:noHBand="0" w:noVBand="1"/>
-      </w:tblPr>
-      <w:tblGrid>
-        <w:gridCol w:w="1956"/>
-        <w:gridCol w:w="1559"/>
-        <w:gridCol w:w="4962"/>
-      </w:tblGrid>
-      <w:tr>
-        <w:tc>
-          <w:tcPr>
-            <w:tcW w:w="1956" w:type="dxa"/>
-            <w:shd w:val="clear" w:color="auto" w:fill="D9D9D9" w:themeFill="background1" w:themeFillShade="D9"/>
-          </w:tcPr>
-          <w:p>
-            <w:pPr>
-              <w:spacing w:before="0" w:after="0" w:line="240" w:lineRule="auto"/>
-              <w:jc w:val="center"/>
-              <w:rPr>
-                <w:b/>
-                <w:sz w:val="24"/>
-                <w:szCs w:val="24"/>
-              </w:rPr>
-            </w:pPr>
-            <w:r>
-              <w:rPr>
-                <w:b/>
-                <w:sz w:val="24"/>
-                <w:szCs w:val="24"/>
-              </w:rPr>
-              <w:t>Input</w:t>
-            </w:r>
-          </w:p>
-        </w:tc>
-        <w:tc>
-          <w:tcPr>
-            <w:tcW w:w="1559" w:type="dxa"/>
-            <w:shd w:val="clear" w:color="auto" w:fill="D9D9D9" w:themeFill="background1" w:themeFillShade="D9"/>
-          </w:tcPr>
-          <w:p>
-            <w:pPr>
-              <w:spacing w:before="0" w:after="0" w:line="240" w:lineRule="auto"/>
-              <w:jc w:val="center"/>
-              <w:rPr>
-                <w:b/>
-                <w:sz w:val="24"/>
-                <w:szCs w:val="24"/>
-              </w:rPr>
-            </w:pPr>
-            <w:r>
-              <w:rPr>
-                <w:b/>
-                <w:sz w:val="24"/>
-                <w:szCs w:val="24"/>
-              </w:rPr>
-              <w:t>Output</w:t>
-            </w:r>
-          </w:p>
-        </w:tc>
-        <w:tc>
-          <w:tcPr>
-            <w:tcW w:w="4962" w:type="dxa"/>
-            <w:shd w:val="clear" w:color="auto" w:fill="D9D9D9" w:themeFill="background1" w:themeFillShade="D9"/>
-          </w:tcPr>
-          <w:p>
-            <w:pPr>
-              <w:spacing w:before="0" w:after="0" w:line="240" w:lineRule="auto"/>
-              <w:jc w:val="center"/>
-              <w:rPr>
-                <w:b/>
-                <w:sz w:val="24"/>
-                <w:szCs w:val="24"/>
-              </w:rPr>
-            </w:pPr>
-            <w:r>
-              <w:rPr>
-                <w:b/>
-                <w:sz w:val="24"/>
-                <w:szCs w:val="24"/>
-              </w:rPr>
-              <w:t>Comment</w:t>
-            </w:r>
-          </w:p>
-        </w:tc>
-      </w:tr>
-      <w:tr>
-        <w:tc>
-          <w:tcPr>
-            <w:tcW w:w="1956" w:type="dxa"/>
-            <w:shd w:val="clear" w:color="auto" w:fill="auto"/>
-          </w:tcPr>
-          <w:p>
-            <w:pPr>
-              <w:spacing w:before="0" w:after="0" w:line="240" w:lineRule="auto"/>
-              <w:rPr>
-                <w:rFonts w:ascii="Consolas" w:hAnsi="Consolas"/>
-                <w:sz w:val="24"/>
-                <w:szCs w:val="24"/>
-              </w:rPr>
-            </w:pPr>
-            <w:r>
-              <w:rPr>
-                <w:rFonts w:ascii="Consolas" w:hAnsi="Consolas"/>
-                <w:sz w:val="24"/>
-                <w:szCs w:val="24"/>
-              </w:rPr>
-              <w:t>3 30 34 5 9</w:t>
-            </w:r>
-          </w:p>
-        </w:tc>
-        <w:tc>
-          <w:tcPr>
-            <w:tcW w:w="1559" w:type="dxa"/>
-            <w:shd w:val="clear" w:color="auto" w:fill="auto"/>
-          </w:tcPr>
-          <w:p>
-            <w:pPr>
-              <w:spacing w:before="0" w:after="0" w:line="240" w:lineRule="auto"/>
-              <w:rPr>
-                <w:rFonts w:ascii="Consolas" w:hAnsi="Consolas"/>
-                <w:bCs/>
-                <w:sz w:val="24"/>
-                <w:szCs w:val="24"/>
-              </w:rPr>
-            </w:pPr>
-            <w:r>
-              <w:rPr>
-                <w:rFonts w:ascii="Consolas" w:hAnsi="Consolas"/>
-                <w:bCs/>
-                <w:sz w:val="24"/>
-                <w:szCs w:val="24"/>
-              </w:rPr>
-              <w:t>9534303</w:t>
-            </w:r>
-          </w:p>
-        </w:tc>
-        <w:tc>
-          <w:tcPr>
-            <w:tcW w:w="4962" w:type="dxa"/>
-            <w:shd w:val="clear" w:color="auto" w:fill="auto"/>
-          </w:tcPr>
-          <w:p>
-            <w:pPr>
-              <w:spacing w:before="0" w:after="0" w:line="240" w:lineRule="auto"/>
-              <w:rPr>
-                <w:rFonts w:ascii="Consolas" w:hAnsi="Consolas"/>
-                <w:bCs/>
-                <w:sz w:val="24"/>
-                <w:szCs w:val="24"/>
-              </w:rPr>
-            </w:pPr>
-            <w:r>
-              <w:rPr>
-                <w:rFonts w:ascii="Consolas" w:hAnsi="Consolas"/>
-                <w:bCs/>
-                <w:sz w:val="24"/>
-                <w:szCs w:val="24"/>
-              </w:rPr>
-              <w:t>The numbers sorted are 9 5 34 30 3</w:t>
-            </w:r>
-          </w:p>
-        </w:tc>
-      </w:tr>
-      <w:tr>
-        <w:tc>
-          <w:tcPr>
-            <w:tcW w:w="1956" w:type="dxa"/>
-            <w:shd w:val="clear" w:color="auto" w:fill="auto"/>
-          </w:tcPr>
-          <w:p>
-            <w:pPr>
-              <w:spacing w:before="0" w:after="0" w:line="240" w:lineRule="auto"/>
-              <w:rPr>
-                <w:rFonts w:ascii="Consolas" w:hAnsi="Consolas"/>
-                <w:sz w:val="24"/>
-                <w:szCs w:val="24"/>
-              </w:rPr>
-            </w:pPr>
-            <w:r>
-              <w:rPr>
-                <w:rFonts w:ascii="Consolas" w:hAnsi="Consolas"/>
-                <w:sz w:val="24"/>
-                <w:szCs w:val="24"/>
-              </w:rPr>
-              <w:t>1 2 3</w:t>
-            </w:r>
-          </w:p>
-        </w:tc>
-        <w:tc>
-          <w:tcPr>
-            <w:tcW w:w="1559" w:type="dxa"/>
-            <w:shd w:val="clear" w:color="auto" w:fill="auto"/>
-          </w:tcPr>
-          <w:p>
-            <w:pPr>
-              <w:spacing w:before="0" w:after="0" w:line="240" w:lineRule="auto"/>
-              <w:rPr>
-                <w:rFonts w:ascii="Consolas" w:hAnsi="Consolas"/>
-                <w:bCs/>
-                <w:sz w:val="24"/>
-                <w:szCs w:val="24"/>
-              </w:rPr>
-            </w:pPr>
-            <w:r>
-              <w:rPr>
-                <w:rFonts w:ascii="Consolas" w:hAnsi="Consolas"/>
-                <w:bCs/>
-                <w:sz w:val="24"/>
-                <w:szCs w:val="24"/>
-              </w:rPr>
-              <w:t>321</w:t>
-            </w:r>
-          </w:p>
-        </w:tc>
-        <w:tc>
-          <w:tcPr>
-            <w:tcW w:w="4962" w:type="dxa"/>
-            <w:shd w:val="clear" w:color="auto" w:fill="auto"/>
-          </w:tcPr>
-          <w:p>
-            <w:pPr>
-              <w:spacing w:before="0" w:after="0" w:line="240" w:lineRule="auto"/>
-              <w:rPr>
-                <w:rFonts w:ascii="Consolas" w:hAnsi="Consolas"/>
-                <w:bCs/>
-                <w:sz w:val="24"/>
-                <w:szCs w:val="24"/>
-              </w:rPr>
-            </w:pPr>
-          </w:p>
-        </w:tc>
-      </w:tr>
-    </w:tbl>
-    <w:p>
-      <w:pPr>
-        <w:pStyle w:val="Heading3"/>
+        <w:t xml:space="preserve"> </w:t>
+      </w:r>
+      <w:r>
+        <w:rPr>
+          <w:b/>
+        </w:rPr>
+        <w:t>number</w:t>
+      </w:r>
+      <w:r>
+        <w:t>. For more clarification, see the examples</w:t>
+      </w:r>
+      <w:r>
         <w:rPr>
           <w:lang w:val="bg-BG"/>
         </w:rPr>
-      </w:pPr>
-      <w:r>
-        <w:t>Hint</w:t>
+        <w:t xml:space="preserve"> </w:t>
+      </w:r>
+      <w:r>
+        <w:t>below</w:t>
+      </w:r>
+      <w:r>
+        <w:t xml:space="preserve">. </w:t>
       </w:r>
     </w:p>
     <w:p>
       <w:pPr>
-        <w:pStyle w:val="ListParagraph"/>
-        <w:numPr>
-          <w:ilvl w:val="0"/>
-          <w:numId w:val="16"/>
-        </w:numPr>
         <w:rPr>
           <w:lang w:val="bg-BG"/>
         </w:rPr>
       </w:pPr>
-      <w:r>
-        <w:t xml:space="preserve">Search in the internet how to </w:t>
-      </w:r>
-      <w:r>
-        <w:rPr>
-          <w:b/>
-        </w:rPr>
-        <w:t>sort list</w:t>
-      </w:r>
-      <w:r>
-        <w:t xml:space="preserve"> of </w:t>
-      </w:r>
-      <w:r>
-        <w:rPr>
-          <w:b/>
-        </w:rPr>
-        <w:t xml:space="preserve">string </w:t>
-      </w:r>
-      <w:r>
-        <w:t>in python</w:t>
-      </w:r>
-    </w:p>
-    <w:p>
-      <w:pPr>
-        <w:pStyle w:val="ListParagraph"/>
-        <w:numPr>
-          <w:ilvl w:val="0"/>
-          <w:numId w:val="16"/>
-        </w:numPr>
-        <w:rPr>
-          <w:lang w:val="bg-BG"/>
-        </w:rPr>
-      </w:pPr>
-      <w:r>
-        <w:t xml:space="preserve">Search in the internet how to sort in </w:t>
-      </w:r>
-      <w:r>
-        <w:rPr>
-          <w:b/>
-        </w:rPr>
-        <w:t>reversed order</w:t>
-      </w:r>
-    </w:p>
-    <w:p>
-      <w:pPr>
-        <w:pStyle w:val="Heading2"/>
-        <w:numPr>
-          <w:ilvl w:val="0"/>
-          <w:numId w:val="3"/>
-        </w:numPr>
-        <w:rPr>
-          <w:lang w:val="bg-BG"/>
-        </w:rPr>
-      </w:pPr>
-      <w:r>
-        <w:t>Next Version</w:t>
-      </w:r>
-    </w:p>
-    <w:p>
-      <w:pPr>
-        <w:rPr>
-          <w:i/>
-          <w:lang w:val="bg-BG"/>
-        </w:rPr>
-      </w:pPr>
-      <w:r>
-        <w:rPr>
-          <w:i/>
-        </w:rPr>
-        <w:t>You're fed up about changing the version of your software manually. Instead, you will create a little script that will make it for you.</w:t>
-      </w:r>
-    </w:p>
-    <w:p>
-      <w:pPr>
-        <w:rPr>
-          <w:lang w:val="bg-BG"/>
-        </w:rPr>
-      </w:pPr>
-      <w:r>
-        <w:t xml:space="preserve">You will be given a </w:t>
-      </w:r>
-      <w:r>
-        <w:rPr>
-          <w:b/>
-        </w:rPr>
-        <w:t>version</w:t>
-      </w:r>
-      <w:r>
-        <w:t xml:space="preserve"> as in this example: </w:t>
-      </w:r>
-      <w:r>
-        <w:rPr>
-          <w:rFonts w:ascii="Consolas" w:hAnsi="Consolas"/>
-          <w:b/>
-        </w:rPr>
-        <w:t>"1.3.4"</w:t>
-      </w:r>
-      <w:r>
-        <w:t xml:space="preserve">. You have to find the </w:t>
-      </w:r>
-      <w:r>
-        <w:rPr>
-          <w:b/>
-        </w:rPr>
-        <w:t>next version</w:t>
-      </w:r>
-      <w:r>
-        <w:t xml:space="preserve"> and </w:t>
-      </w:r>
-      <w:r>
-        <w:rPr>
-          <w:b/>
-        </w:rPr>
-        <w:t>print it</w:t>
-      </w:r>
-      <w:r>
-        <w:t xml:space="preserve"> (</w:t>
-      </w:r>
-      <w:r>
-        <w:rPr>
-          <w:rFonts w:ascii="Consolas" w:hAnsi="Consolas"/>
-          <w:b/>
-        </w:rPr>
-        <w:t>"1.3.5"</w:t>
-      </w:r>
-      <w:r>
-        <w:t xml:space="preserve"> from the example). The only </w:t>
-      </w:r>
-      <w:r>
-        <w:rPr>
-          <w:b/>
-        </w:rPr>
-        <w:t>rule</w:t>
-      </w:r>
-      <w:r>
-        <w:t xml:space="preserve"> is that the numbers cannot be </w:t>
-      </w:r>
-      <w:r>
-        <w:rPr>
-          <w:b/>
-        </w:rPr>
-        <w:t>greater than 9</w:t>
-      </w:r>
-      <w:r>
-        <w:t xml:space="preserve">. If that happens, set the </w:t>
-      </w:r>
-      <w:r>
-        <w:rPr>
-          <w:b/>
-        </w:rPr>
-        <w:t xml:space="preserve">current </w:t>
-      </w:r>
-      <w:proofErr w:type="gramStart"/>
-      <w:r>
-        <w:rPr>
-          <w:b/>
-        </w:rPr>
-        <w:lastRenderedPageBreak/>
-        <w:t>number</w:t>
-      </w:r>
-      <w:proofErr w:type="gramEnd"/>
-      <w:r>
-        <w:rPr>
-          <w:b/>
-        </w:rPr>
-        <w:t xml:space="preserve"> to 0</w:t>
-      </w:r>
-      <w:r>
-        <w:t xml:space="preserve"> and </w:t>
-      </w:r>
-      <w:r>
-        <w:rPr>
-          <w:b/>
-        </w:rPr>
-        <w:t>increase the number before it</w:t>
-      </w:r>
-      <w:r>
-        <w:t xml:space="preserve">. For more clarification, see the examples. </w:t>
-      </w:r>
       <w:r>
         <w:rPr>
           <w:b/>
           <w:i/>
           <w:u w:val="single"/>
         </w:rPr>
-        <w:t>Note: there will be no case where the first number will get greater than 9</w:t>
+        <w:t xml:space="preserve">Note: there will be no case </w:t>
+      </w:r>
+      <w:r>
+        <w:rPr>
+          <w:b/>
+          <w:i/>
+          <w:u w:val="single"/>
+        </w:rPr>
+        <w:t>in which</w:t>
+      </w:r>
+      <w:r>
+        <w:rPr>
+          <w:b/>
+          <w:i/>
+          <w:u w:val="single"/>
+        </w:rPr>
+        <w:t xml:space="preserve"> the first number will </w:t>
+      </w:r>
+      <w:r>
+        <w:rPr>
+          <w:b/>
+          <w:i/>
+          <w:u w:val="single"/>
+        </w:rPr>
+        <w:t>become</w:t>
+      </w:r>
+      <w:r>
+        <w:rPr>
+          <w:b/>
+          <w:i/>
+          <w:u w:val="single"/>
+        </w:rPr>
+        <w:t xml:space="preserve"> greater than 9</w:t>
+      </w:r>
+      <w:r>
+        <w:rPr>
+          <w:b/>
+          <w:i/>
+          <w:u w:val="single"/>
+        </w:rPr>
+        <w:t>.</w:t>
       </w:r>
     </w:p>
     <w:p>
@@ -1127,7 +923,7 @@
       <w:tr>
         <w:tc>
           <w:tcPr>
-            <w:tcW w:w="1672" w:type="dxa"/>
+            <w:tcW w:w="1673" w:type="dxa"/>
             <w:shd w:val="clear" w:color="auto" w:fill="D9D9D9" w:themeFill="background1" w:themeFillShade="D9"/>
           </w:tcPr>
           <w:p>
@@ -1179,7 +975,7 @@
       <w:tr>
         <w:tc>
           <w:tcPr>
-            <w:tcW w:w="1672" w:type="dxa"/>
+            <w:tcW w:w="1673" w:type="dxa"/>
             <w:shd w:val="clear" w:color="auto" w:fill="auto"/>
           </w:tcPr>
           <w:p>
@@ -1231,7 +1027,7 @@
       <w:tr>
         <w:tc>
           <w:tcPr>
-            <w:tcW w:w="1672" w:type="dxa"/>
+            <w:tcW w:w="1673" w:type="dxa"/>
             <w:shd w:val="clear" w:color="auto" w:fill="auto"/>
           </w:tcPr>
           <w:p>
@@ -1283,7 +1079,7 @@
       <w:tr>
         <w:tc>
           <w:tcPr>
-            <w:tcW w:w="1672" w:type="dxa"/>
+            <w:tcW w:w="1673" w:type="dxa"/>
             <w:shd w:val="clear" w:color="auto" w:fill="auto"/>
           </w:tcPr>
           <w:p>
@@ -1340,138 +1136,849 @@
           <w:ilvl w:val="0"/>
           <w:numId w:val="3"/>
         </w:numPr>
+        <w:jc w:val="both"/>
         <w:rPr>
           <w:lang w:val="bg-BG"/>
         </w:rPr>
       </w:pPr>
-      <w:r>
-        <w:t>Office Chairs</w:t>
+      <w:bookmarkStart w:id="0" w:name="_Hlk69975491"/>
+      <w:r>
+        <w:t>Word Filter</w:t>
       </w:r>
     </w:p>
     <w:p>
       <w:pPr>
-        <w:rPr>
-          <w:i/>
+        <w:jc w:val="both"/>
+        <w:rPr>
           <w:lang w:val="bg-BG"/>
         </w:rPr>
       </w:pPr>
       <w:r>
-        <w:rPr>
-          <w:i/>
-        </w:rPr>
-        <w:t>So you've found a meeting room - phew! You arrive there ready to present, and find that someone has taken one or more of the chairs!! You need to find some quick.... check all the other meeting rooms to see if all of the chairs are in use.</w:t>
+        <w:t>Using</w:t>
+      </w:r>
+      <w:r>
+        <w:t xml:space="preserve"> a</w:t>
+      </w:r>
+      <w:r>
+        <w:t xml:space="preserve"> </w:t>
+      </w:r>
+      <w:r>
+        <w:rPr>
+          <w:b/>
+          <w:bCs/>
+        </w:rPr>
+        <w:t>comprehension</w:t>
+      </w:r>
+      <w:r>
+        <w:t xml:space="preserve">, write a program that receives some </w:t>
+      </w:r>
+      <w:r>
+        <w:rPr>
+          <w:b/>
+          <w:bCs/>
+        </w:rPr>
+        <w:t>text</w:t>
+      </w:r>
+      <w:r>
+        <w:t xml:space="preserve">, </w:t>
+      </w:r>
+      <w:r>
+        <w:t xml:space="preserve">separated by </w:t>
+      </w:r>
+      <w:r>
+        <w:rPr>
+          <w:b/>
+          <w:bCs/>
+        </w:rPr>
+        <w:t>space</w:t>
+      </w:r>
+      <w:r>
+        <w:t xml:space="preserve">, </w:t>
+      </w:r>
+      <w:r>
+        <w:t xml:space="preserve">and take only those words, whose length is </w:t>
+      </w:r>
+      <w:r>
+        <w:rPr>
+          <w:b/>
+        </w:rPr>
+        <w:t>even</w:t>
+      </w:r>
+      <w:r>
+        <w:t>. Print each word on a new line.</w:t>
       </w:r>
     </w:p>
     <w:p>
       <w:pPr>
+        <w:pStyle w:val="Heading3"/>
+        <w:jc w:val="both"/>
+        <w:rPr>
+          <w:lang w:val="bg-BG"/>
+        </w:rPr>
+      </w:pPr>
+      <w:r>
+        <w:t>Examples</w:t>
+      </w:r>
+    </w:p>
+    <w:tbl>
+      <w:tblPr>
+        <w:tblStyle w:val="TableGrid"/>
+        <w:tblW w:w="4483" w:type="dxa"/>
+        <w:tblInd w:w="-5" w:type="dxa"/>
+        <w:tblCellMar>
+          <w:top w:w="57" w:type="dxa"/>
+          <w:left w:w="113" w:type="dxa"/>
+          <w:bottom w:w="57" w:type="dxa"/>
+          <w:right w:w="113" w:type="dxa"/>
+        </w:tblCellMar>
+        <w:tblLook w:val="04A0" w:firstRow="1" w:lastRow="0" w:firstColumn="1" w:lastColumn="0" w:noHBand="0" w:noVBand="1"/>
+      </w:tblPr>
+      <w:tblGrid>
+        <w:gridCol w:w="3410"/>
+        <w:gridCol w:w="1073"/>
+      </w:tblGrid>
+      <w:tr>
+        <w:tc>
+          <w:tcPr>
+            <w:tcW w:w="3410" w:type="dxa"/>
+            <w:shd w:val="clear" w:color="auto" w:fill="D9D9D9" w:themeFill="background1" w:themeFillShade="D9"/>
+          </w:tcPr>
+          <w:p>
+            <w:pPr>
+              <w:spacing w:before="0" w:after="0"/>
+              <w:jc w:val="both"/>
+              <w:rPr>
+                <w:b/>
+              </w:rPr>
+            </w:pPr>
+            <w:r>
+              <w:rPr>
+                <w:b/>
+              </w:rPr>
+              <w:t>Input</w:t>
+            </w:r>
+          </w:p>
+        </w:tc>
+        <w:tc>
+          <w:tcPr>
+            <w:tcW w:w="1073" w:type="dxa"/>
+            <w:shd w:val="clear" w:color="auto" w:fill="D9D9D9" w:themeFill="background1" w:themeFillShade="D9"/>
+          </w:tcPr>
+          <w:p>
+            <w:pPr>
+              <w:spacing w:before="0" w:after="0"/>
+              <w:jc w:val="both"/>
+              <w:rPr>
+                <w:b/>
+              </w:rPr>
+            </w:pPr>
+            <w:r>
+              <w:rPr>
+                <w:b/>
+              </w:rPr>
+              <w:t>Output</w:t>
+            </w:r>
+          </w:p>
+        </w:tc>
+      </w:tr>
+      <w:tr>
+        <w:tc>
+          <w:tcPr>
+            <w:tcW w:w="3410" w:type="dxa"/>
+          </w:tcPr>
+          <w:p>
+            <w:pPr>
+              <w:spacing w:before="0" w:after="0"/>
+              <w:jc w:val="both"/>
+              <w:rPr>
+                <w:rFonts w:ascii="Consolas" w:hAnsi="Consolas"/>
+                <w:noProof/>
+              </w:rPr>
+            </w:pPr>
+            <w:r>
+              <w:rPr>
+                <w:rFonts w:ascii="Consolas" w:hAnsi="Consolas"/>
+                <w:noProof/>
+              </w:rPr>
+              <w:t>kiwi orange banana apple</w:t>
+            </w:r>
+          </w:p>
+        </w:tc>
+        <w:tc>
+          <w:tcPr>
+            <w:tcW w:w="1073" w:type="dxa"/>
+          </w:tcPr>
+          <w:p>
+            <w:pPr>
+              <w:spacing w:before="0" w:after="0"/>
+              <w:jc w:val="both"/>
+              <w:rPr>
+                <w:rFonts w:ascii="Consolas" w:hAnsi="Consolas"/>
+                <w:lang w:val="bg-BG"/>
+              </w:rPr>
+            </w:pPr>
+            <w:r>
+              <w:rPr>
+                <w:rFonts w:ascii="Consolas" w:hAnsi="Consolas"/>
+                <w:noProof/>
+              </w:rPr>
+              <w:t>kiwi</w:t>
+            </w:r>
+          </w:p>
+          <w:p>
+            <w:pPr>
+              <w:spacing w:before="0" w:after="0"/>
+              <w:jc w:val="both"/>
+              <w:rPr>
+                <w:rFonts w:ascii="Consolas" w:hAnsi="Consolas"/>
+                <w:lang w:val="bg-BG"/>
+              </w:rPr>
+            </w:pPr>
+            <w:r>
+              <w:rPr>
+                <w:rFonts w:ascii="Consolas" w:hAnsi="Consolas"/>
+                <w:noProof/>
+              </w:rPr>
+              <w:t>orange</w:t>
+            </w:r>
+          </w:p>
+          <w:p>
+            <w:pPr>
+              <w:spacing w:before="0" w:after="0"/>
+              <w:jc w:val="both"/>
+              <w:rPr>
+                <w:rFonts w:ascii="Consolas" w:hAnsi="Consolas"/>
+                <w:noProof/>
+              </w:rPr>
+            </w:pPr>
+            <w:r>
+              <w:rPr>
+                <w:rFonts w:ascii="Consolas" w:hAnsi="Consolas"/>
+                <w:noProof/>
+              </w:rPr>
+              <w:t>banana</w:t>
+            </w:r>
+          </w:p>
+        </w:tc>
+      </w:tr>
+      <w:tr>
+        <w:tc>
+          <w:tcPr>
+            <w:tcW w:w="3410" w:type="dxa"/>
+          </w:tcPr>
+          <w:p>
+            <w:pPr>
+              <w:spacing w:before="0" w:after="0"/>
+              <w:jc w:val="both"/>
+              <w:rPr>
+                <w:rFonts w:ascii="Consolas" w:hAnsi="Consolas"/>
+                <w:noProof/>
+              </w:rPr>
+            </w:pPr>
+            <w:r>
+              <w:rPr>
+                <w:rFonts w:ascii="Consolas" w:hAnsi="Consolas"/>
+                <w:noProof/>
+              </w:rPr>
+              <w:t>pizza cake pasta chips</w:t>
+            </w:r>
+          </w:p>
+        </w:tc>
+        <w:tc>
+          <w:tcPr>
+            <w:tcW w:w="1073" w:type="dxa"/>
+          </w:tcPr>
+          <w:p>
+            <w:pPr>
+              <w:spacing w:before="0" w:after="0"/>
+              <w:jc w:val="both"/>
+              <w:rPr>
+                <w:rFonts w:ascii="Consolas" w:hAnsi="Consolas" w:cs="Consolas"/>
+                <w:noProof/>
+              </w:rPr>
+            </w:pPr>
+            <w:r>
+              <w:rPr>
+                <w:rFonts w:ascii="Consolas" w:hAnsi="Consolas"/>
+                <w:noProof/>
+              </w:rPr>
+              <w:t>cake</w:t>
+            </w:r>
+          </w:p>
+        </w:tc>
+      </w:tr>
+    </w:tbl>
+    <w:bookmarkEnd w:id="0"/>
+    <w:p>
+      <w:pPr>
+        <w:pStyle w:val="Heading2"/>
+        <w:numPr>
+          <w:ilvl w:val="0"/>
+          <w:numId w:val="3"/>
+        </w:numPr>
+        <w:rPr>
+          <w:lang w:val="bg-BG"/>
+        </w:rPr>
+      </w:pPr>
+      <w:r>
+        <w:lastRenderedPageBreak/>
+        <w:t>Number Classification</w:t>
+      </w:r>
+    </w:p>
+    <w:p>
+      <w:pPr>
+        <w:rPr>
+          <w:lang w:val="bg-BG"/>
+        </w:rPr>
+      </w:pPr>
+      <w:r>
+        <w:t>Using</w:t>
+      </w:r>
+      <w:r>
+        <w:t xml:space="preserve"> a</w:t>
+      </w:r>
+      <w:r>
+        <w:t xml:space="preserve"> </w:t>
+      </w:r>
+      <w:r>
+        <w:rPr>
+          <w:b/>
+        </w:rPr>
+        <w:t>list comprehension</w:t>
+      </w:r>
+      <w:r>
+        <w:t xml:space="preserve">, </w:t>
+      </w:r>
+      <w:r>
+        <w:t xml:space="preserve">write a program that receives </w:t>
+      </w:r>
+      <w:r>
+        <w:rPr>
+          <w:b/>
+        </w:rPr>
+        <w:t>numbers</w:t>
+      </w:r>
+      <w:r>
+        <w:t xml:space="preserve">, </w:t>
+      </w:r>
+      <w:r>
+        <w:t xml:space="preserve">separated by comma and space </w:t>
+      </w:r>
+      <w:r>
         <w:rPr>
           <w:rFonts w:ascii="Consolas" w:hAnsi="Consolas"/>
           <w:b/>
-          <w:lang w:val="bg-BG"/>
-        </w:rPr>
-      </w:pPr>
-      <w:r>
-        <w:t xml:space="preserve">You will be given a number </w:t>
-      </w:r>
-      <w:r>
-        <w:rPr>
-          <w:b/>
-        </w:rPr>
-        <w:t>n</w:t>
-      </w:r>
-      <w:r>
-        <w:t xml:space="preserve"> representing how </w:t>
-      </w:r>
-      <w:r>
-        <w:rPr>
-          <w:b/>
-        </w:rPr>
-        <w:t>many rooms</w:t>
-      </w:r>
-      <w:r>
-        <w:t xml:space="preserve"> there are. On the next </w:t>
-      </w:r>
-      <w:r>
-        <w:rPr>
-          <w:b/>
-        </w:rPr>
-        <w:t>n lines</w:t>
-      </w:r>
-      <w:r>
-        <w:t xml:space="preserve"> for each room you will get how many </w:t>
-      </w:r>
-      <w:r>
-        <w:rPr>
-          <w:b/>
-        </w:rPr>
-        <w:t>chairs</w:t>
-      </w:r>
-      <w:r>
-        <w:t xml:space="preserve"> there are and how many of them </w:t>
-      </w:r>
-      <w:r>
-        <w:rPr>
-          <w:b/>
-        </w:rPr>
-        <w:t>will be taken</w:t>
-      </w:r>
-      <w:r>
-        <w:t xml:space="preserve">. The chairs will be represented by </w:t>
-      </w:r>
-      <w:r>
-        <w:rPr>
-          <w:rFonts w:ascii="Consolas" w:hAnsi="Consolas"/>
-          <w:b/>
-        </w:rPr>
-        <w:t>"X"</w:t>
-      </w:r>
-      <w:r>
-        <w:t xml:space="preserve">s, then there will be a space </w:t>
-      </w:r>
-      <w:r>
-        <w:rPr>
-          <w:rFonts w:ascii="Consolas" w:hAnsi="Consolas"/>
-          <w:b/>
-        </w:rPr>
-        <w:t>" "</w:t>
-      </w:r>
-      <w:r>
-        <w:t xml:space="preserve"> and a </w:t>
-      </w:r>
-      <w:r>
-        <w:rPr>
-          <w:b/>
-        </w:rPr>
-        <w:t>number</w:t>
-      </w:r>
-      <w:r>
-        <w:t xml:space="preserve"> representing the </w:t>
-      </w:r>
-      <w:r>
-        <w:rPr>
-          <w:b/>
-        </w:rPr>
-        <w:t>taken places</w:t>
-      </w:r>
-      <w:r>
-        <w:t xml:space="preserve">. </w:t>
-      </w:r>
-      <w:r>
+          <w:noProof/>
+        </w:rPr>
+        <w:t>", "</w:t>
+      </w:r>
+      <w:r>
+        <w:rPr>
+          <w:rFonts w:cstheme="minorHAnsi"/>
+          <w:noProof/>
+        </w:rPr>
+        <w:t>,</w:t>
+      </w:r>
+      <w:r>
+        <w:rPr>
+          <w:noProof/>
+        </w:rPr>
+        <w:t xml:space="preserve"> </w:t>
+      </w:r>
+      <w:r>
+        <w:t xml:space="preserve">and prints all the </w:t>
+      </w:r>
+      <w:r>
+        <w:rPr>
+          <w:b/>
+        </w:rPr>
+        <w:t>positive</w:t>
+      </w:r>
+      <w:r>
+        <w:t xml:space="preserve">, </w:t>
+      </w:r>
+      <w:r>
+        <w:rPr>
+          <w:b/>
+        </w:rPr>
+        <w:t>negative</w:t>
+      </w:r>
+      <w:r>
+        <w:t xml:space="preserve">, </w:t>
+      </w:r>
+      <w:r>
+        <w:rPr>
+          <w:b/>
+        </w:rPr>
+        <w:t>even,</w:t>
+      </w:r>
+      <w:r>
+        <w:t xml:space="preserve"> and </w:t>
+      </w:r>
+      <w:r>
+        <w:rPr>
+          <w:b/>
+        </w:rPr>
+        <w:t>odd</w:t>
+      </w:r>
+      <w:r>
+        <w:t xml:space="preserve"> numbers on separate lines as shown below.</w:t>
+      </w:r>
+    </w:p>
+    <w:p>
+      <w:pPr>
         <w:rPr>
           <w:b/>
           <w:i/>
           <w:u w:val="single"/>
-        </w:rPr>
-        <w:t>Example:</w:t>
+          <w:lang w:val="bg-BG"/>
+        </w:rPr>
+      </w:pPr>
+      <w:r>
+        <w:rPr>
+          <w:b/>
+          <w:i/>
+          <w:u w:val="single"/>
+        </w:rPr>
+        <w:t>Note: Zero is counted for a positive number</w:t>
+      </w:r>
+    </w:p>
+    <w:p>
+      <w:pPr>
+        <w:pStyle w:val="Heading3"/>
+        <w:rPr>
+          <w:lang w:val="bg-BG"/>
+        </w:rPr>
+      </w:pPr>
+      <w:r>
+        <w:t>Examples</w:t>
+      </w:r>
+    </w:p>
+    <w:tbl>
+      <w:tblPr>
+        <w:tblStyle w:val="TableGrid"/>
+        <w:tblW w:w="9923" w:type="dxa"/>
+        <w:tblInd w:w="-5" w:type="dxa"/>
+        <w:tblCellMar>
+          <w:top w:w="57" w:type="dxa"/>
+          <w:left w:w="85" w:type="dxa"/>
+          <w:bottom w:w="57" w:type="dxa"/>
+          <w:right w:w="85" w:type="dxa"/>
+        </w:tblCellMar>
+        <w:tblLook w:val="04A0" w:firstRow="1" w:lastRow="0" w:firstColumn="1" w:lastColumn="0" w:noHBand="0" w:noVBand="1"/>
+      </w:tblPr>
+      <w:tblGrid>
+        <w:gridCol w:w="5580"/>
+        <w:gridCol w:w="4343"/>
+      </w:tblGrid>
+      <w:tr>
+        <w:tc>
+          <w:tcPr>
+            <w:tcW w:w="5580" w:type="dxa"/>
+            <w:shd w:val="clear" w:color="auto" w:fill="D9D9D9" w:themeFill="background1" w:themeFillShade="D9"/>
+          </w:tcPr>
+          <w:p>
+            <w:pPr>
+              <w:spacing w:before="0" w:after="0"/>
+              <w:jc w:val="center"/>
+              <w:rPr>
+                <w:b/>
+              </w:rPr>
+            </w:pPr>
+            <w:r>
+              <w:rPr>
+                <w:b/>
+              </w:rPr>
+              <w:t>Input</w:t>
+            </w:r>
+          </w:p>
+        </w:tc>
+        <w:tc>
+          <w:tcPr>
+            <w:tcW w:w="4343" w:type="dxa"/>
+            <w:shd w:val="clear" w:color="auto" w:fill="D9D9D9" w:themeFill="background1" w:themeFillShade="D9"/>
+          </w:tcPr>
+          <w:p>
+            <w:pPr>
+              <w:spacing w:before="0" w:after="0"/>
+              <w:jc w:val="center"/>
+              <w:rPr>
+                <w:b/>
+              </w:rPr>
+            </w:pPr>
+            <w:r>
+              <w:rPr>
+                <w:b/>
+              </w:rPr>
+              <w:t>Output</w:t>
+            </w:r>
+          </w:p>
+        </w:tc>
+      </w:tr>
+      <w:tr>
+        <w:tc>
+          <w:tcPr>
+            <w:tcW w:w="5580" w:type="dxa"/>
+          </w:tcPr>
+          <w:p>
+            <w:pPr>
+              <w:shd w:val="clear" w:color="auto" w:fill="FFFFFF"/>
+              <w:tabs>
+                <w:tab w:val="left" w:pos="916"/>
+                <w:tab w:val="left" w:pos="1832"/>
+                <w:tab w:val="left" w:pos="2748"/>
+                <w:tab w:val="left" w:pos="3664"/>
+                <w:tab w:val="left" w:pos="4580"/>
+                <w:tab w:val="left" w:pos="5496"/>
+                <w:tab w:val="left" w:pos="6412"/>
+                <w:tab w:val="left" w:pos="7328"/>
+                <w:tab w:val="left" w:pos="8244"/>
+                <w:tab w:val="left" w:pos="9160"/>
+                <w:tab w:val="left" w:pos="10076"/>
+                <w:tab w:val="left" w:pos="10992"/>
+                <w:tab w:val="left" w:pos="11908"/>
+                <w:tab w:val="left" w:pos="12824"/>
+                <w:tab w:val="left" w:pos="13740"/>
+                <w:tab w:val="left" w:pos="14656"/>
+              </w:tabs>
+              <w:spacing w:before="0" w:after="0"/>
+              <w:rPr>
+                <w:rFonts w:ascii="Consolas" w:eastAsia="Times New Roman" w:hAnsi="Consolas" w:cs="Courier New"/>
+                <w:iCs/>
+                <w:noProof/>
+                <w:szCs w:val="20"/>
+                <w:lang w:eastAsia="bg-BG"/>
+              </w:rPr>
+            </w:pPr>
+            <w:r>
+              <w:rPr>
+                <w:rFonts w:ascii="Consolas" w:eastAsia="Times New Roman" w:hAnsi="Consolas" w:cs="Courier New"/>
+                <w:iCs/>
+                <w:noProof/>
+                <w:szCs w:val="20"/>
+                <w:lang w:eastAsia="bg-BG"/>
+              </w:rPr>
+              <w:t>1, -2, 0, 5, 3, 4, -100, -20, 12, 19, -33</w:t>
+            </w:r>
+          </w:p>
+        </w:tc>
+        <w:tc>
+          <w:tcPr>
+            <w:tcW w:w="4343" w:type="dxa"/>
+            <w:vAlign w:val="center"/>
+          </w:tcPr>
+          <w:p>
+            <w:pPr>
+              <w:spacing w:before="0" w:after="0"/>
+              <w:rPr>
+                <w:rFonts w:ascii="Consolas" w:hAnsi="Consolas"/>
+                <w:bCs/>
+                <w:noProof/>
+                <w:lang w:val="bg-BG"/>
+              </w:rPr>
+            </w:pPr>
+            <w:r>
+              <w:rPr>
+                <w:rFonts w:ascii="Consolas" w:hAnsi="Consolas"/>
+                <w:bCs/>
+                <w:noProof/>
+              </w:rPr>
+              <w:t>Positive: 1, 0, 5, 3, 4, 12, 19</w:t>
+            </w:r>
+          </w:p>
+          <w:p>
+            <w:pPr>
+              <w:spacing w:before="0" w:after="0"/>
+              <w:rPr>
+                <w:rFonts w:ascii="Consolas" w:hAnsi="Consolas"/>
+                <w:bCs/>
+                <w:noProof/>
+                <w:lang w:val="bg-BG"/>
+              </w:rPr>
+            </w:pPr>
+            <w:r>
+              <w:rPr>
+                <w:rFonts w:ascii="Consolas" w:hAnsi="Consolas"/>
+                <w:bCs/>
+                <w:noProof/>
+              </w:rPr>
+              <w:t>Negative: -2, -100, -20, -33</w:t>
+            </w:r>
+          </w:p>
+          <w:p>
+            <w:pPr>
+              <w:spacing w:before="0" w:after="0"/>
+              <w:rPr>
+                <w:rFonts w:ascii="Consolas" w:hAnsi="Consolas"/>
+                <w:bCs/>
+                <w:noProof/>
+                <w:lang w:val="bg-BG"/>
+              </w:rPr>
+            </w:pPr>
+            <w:r>
+              <w:rPr>
+                <w:rFonts w:ascii="Consolas" w:hAnsi="Consolas"/>
+                <w:bCs/>
+                <w:noProof/>
+              </w:rPr>
+              <w:t>Even: -2, 0, 4, -100, -20, 12</w:t>
+            </w:r>
+          </w:p>
+          <w:p>
+            <w:pPr>
+              <w:spacing w:before="0" w:after="0"/>
+              <w:rPr>
+                <w:rFonts w:ascii="Consolas" w:hAnsi="Consolas"/>
+                <w:bCs/>
+                <w:noProof/>
+              </w:rPr>
+            </w:pPr>
+            <w:r>
+              <w:rPr>
+                <w:rFonts w:ascii="Consolas" w:hAnsi="Consolas"/>
+                <w:bCs/>
+                <w:noProof/>
+              </w:rPr>
+              <w:t>Odd: 1, 5, 3, 19, -33</w:t>
+            </w:r>
+          </w:p>
+        </w:tc>
+      </w:tr>
+    </w:tbl>
+    <w:p>
+      <w:pPr>
+        <w:pStyle w:val="Heading2"/>
+        <w:numPr>
+          <w:ilvl w:val="0"/>
+          <w:numId w:val="3"/>
+        </w:numPr>
+        <w:rPr>
+          <w:lang w:val="bg-BG"/>
+        </w:rPr>
+      </w:pPr>
+      <w:r>
+        <w:t>Office Chairs</w:t>
+      </w:r>
+    </w:p>
+    <w:p>
+      <w:pPr>
+        <w:rPr>
+          <w:i/>
+        </w:rPr>
+      </w:pPr>
+      <w:r>
+        <w:rPr>
+          <w:i/>
+        </w:rPr>
+        <w:t>You are a facility manager at a large business center and one of your r</w:t>
+      </w:r>
+      <w:r>
+        <w:rPr>
+          <w:i/>
+        </w:rPr>
+        <w:t xml:space="preserve">esponsibilities </w:t>
+      </w:r>
+      <w:r>
+        <w:rPr>
+          <w:i/>
+        </w:rPr>
+        <w:t xml:space="preserve">is to check if each conference room in the center have enough chairs for the </w:t>
+      </w:r>
+      <w:r>
+        <w:rPr>
+          <w:i/>
+        </w:rPr>
+        <w:t>visitors</w:t>
+      </w:r>
+      <w:r>
+        <w:rPr>
+          <w:i/>
+        </w:rPr>
+        <w:t>.</w:t>
+      </w:r>
+    </w:p>
+    <w:p>
+      <w:r>
+        <w:t>On the first line, y</w:t>
+      </w:r>
+      <w:r>
+        <w:t>ou will be given a</w:t>
+      </w:r>
+      <w:r>
+        <w:t xml:space="preserve">n integer </w:t>
+      </w:r>
+      <w:r>
+        <w:rPr>
+          <w:b/>
+        </w:rPr>
+        <w:t>n</w:t>
+      </w:r>
+      <w:r>
+        <w:t xml:space="preserve"> representing </w:t>
+      </w:r>
+      <w:r>
+        <w:rPr>
+          <w:b/>
+        </w:rPr>
+        <w:t>the number of</w:t>
+      </w:r>
+      <w:r>
+        <w:rPr>
+          <w:b/>
+        </w:rPr>
+        <w:t xml:space="preserve"> rooms</w:t>
+      </w:r>
+      <w:r>
+        <w:rPr>
+          <w:b/>
+        </w:rPr>
+        <w:t xml:space="preserve"> in the business center</w:t>
+      </w:r>
+      <w:r>
+        <w:t xml:space="preserve">. On the next </w:t>
+      </w:r>
+      <w:r>
+        <w:rPr>
+          <w:b/>
+        </w:rPr>
+        <w:t>n lines</w:t>
+      </w:r>
+      <w:r>
+        <w:t xml:space="preserve"> for each </w:t>
+      </w:r>
+      <w:r>
+        <w:t>room,</w:t>
+      </w:r>
+      <w:r>
+        <w:t xml:space="preserve"> you will </w:t>
+      </w:r>
+      <w:r>
+        <w:t xml:space="preserve">receive information about </w:t>
+      </w:r>
+      <w:r>
+        <w:t>the</w:t>
       </w:r>
       <w:r>
         <w:t xml:space="preserve"> </w:t>
       </w:r>
       <w:r>
         <w:rPr>
+          <w:b/>
+        </w:rPr>
+        <w:t>chairs</w:t>
+      </w:r>
+      <w:r>
+        <w:t xml:space="preserve"> </w:t>
+      </w:r>
+      <w:r>
+        <w:t xml:space="preserve">in the room </w:t>
+      </w:r>
+      <w:r>
+        <w:t xml:space="preserve">and </w:t>
+      </w:r>
+      <w:r>
+        <w:t>the</w:t>
+      </w:r>
+      <w:r>
+        <w:t xml:space="preserve"> </w:t>
+      </w:r>
+      <w:r>
+        <w:rPr>
+          <w:b/>
+          <w:bCs/>
+        </w:rPr>
+        <w:t>number of visitors</w:t>
+      </w:r>
+      <w:r>
+        <w:t xml:space="preserve">. </w:t>
+      </w:r>
+      <w:r>
+        <w:t xml:space="preserve">Each </w:t>
+      </w:r>
+      <w:r>
+        <w:rPr>
+          <w:b/>
+          <w:bCs/>
+        </w:rPr>
+        <w:t>chair</w:t>
+      </w:r>
+      <w:r>
+        <w:t xml:space="preserve"> will be</w:t>
+      </w:r>
+      <w:r>
+        <w:t xml:space="preserve"> </w:t>
+      </w:r>
+      <w:r>
+        <w:t xml:space="preserve">presented </w:t>
+      </w:r>
+      <w:r>
+        <w:t xml:space="preserve">with the char </w:t>
+      </w:r>
+      <w:r>
+        <w:rPr>
           <w:rFonts w:ascii="Consolas" w:hAnsi="Consolas"/>
           <w:b/>
         </w:rPr>
+        <w:t>"X"</w:t>
+      </w:r>
+      <w:r>
+        <w:t xml:space="preserve">. </w:t>
+      </w:r>
+      <w:r>
+        <w:t>Next</w:t>
+      </w:r>
+      <w:r>
+        <w:t xml:space="preserve">, there will be a </w:t>
+      </w:r>
+      <w:r>
+        <w:rPr>
+          <w:b/>
+          <w:bCs/>
+        </w:rPr>
+        <w:t>single space</w:t>
+      </w:r>
+      <w:r>
+        <w:t xml:space="preserve"> and </w:t>
+      </w:r>
+      <w:r>
+        <w:t xml:space="preserve">at the end, </w:t>
+      </w:r>
+      <w:r>
+        <w:t xml:space="preserve">the </w:t>
+      </w:r>
+      <w:r>
+        <w:rPr>
+          <w:b/>
+        </w:rPr>
+        <w:t>number</w:t>
+      </w:r>
+      <w:r>
+        <w:t xml:space="preserve"> of </w:t>
+      </w:r>
+      <w:r>
+        <w:rPr>
+          <w:b/>
+          <w:bCs/>
+        </w:rPr>
+        <w:t>visitors</w:t>
+      </w:r>
+      <w:r>
+        <w:t xml:space="preserve">. </w:t>
+      </w:r>
+      <w:r>
+        <w:t>For e</w:t>
+      </w:r>
+      <w:r>
+        <w:t>xample:</w:t>
+      </w:r>
+      <w:r>
+        <w:t xml:space="preserve"> </w:t>
+      </w:r>
+      <w:r>
+        <w:rPr>
+          <w:rFonts w:ascii="Consolas" w:hAnsi="Consolas"/>
+          <w:b/>
+        </w:rPr>
         <w:t>"XXXXX 4"</w:t>
       </w:r>
       <w:r>
@@ -1490,34 +1997,53 @@
         <w:rPr>
           <w:b/>
         </w:rPr>
-        <w:t>1</w:t>
-      </w:r>
-      <w:r>
-        <w:t xml:space="preserve"> of them is </w:t>
-      </w:r>
-      <w:r>
-        <w:rPr>
-          <w:b/>
-        </w:rPr>
-        <w:t>left free</w:t>
+        <w:t>4 visitors</w:t>
       </w:r>
       <w:r>
         <w:t xml:space="preserve">). </w:t>
       </w:r>
-      <w:r>
-        <w:rPr>
-          <w:b/>
+    </w:p>
+    <w:p>
+      <w:pPr>
+        <w:rPr>
+          <w:bCs/>
+        </w:rPr>
+      </w:pPr>
+      <w:r>
+        <w:rPr>
+          <w:bCs/>
         </w:rPr>
         <w:t>Keep track of the free chairs</w:t>
       </w:r>
       <w:r>
-        <w:t xml:space="preserve">, you will need them later. However if you get to a room where there are </w:t>
-      </w:r>
-      <w:r>
-        <w:rPr>
-          <w:b/>
-        </w:rPr>
-        <w:t>more people than chairs</w:t>
+        <w:rPr>
+          <w:bCs/>
+        </w:rPr>
+        <w:t>:</w:t>
+      </w:r>
+    </w:p>
+    <w:p>
+      <w:pPr>
+        <w:pStyle w:val="ListParagraph"/>
+        <w:numPr>
+          <w:ilvl w:val="0"/>
+          <w:numId w:val="27"/>
+        </w:numPr>
+      </w:pPr>
+      <w:r>
+        <w:t>I</w:t>
+      </w:r>
+      <w:r>
+        <w:t xml:space="preserve">f </w:t>
+      </w:r>
+      <w:r>
+        <w:t xml:space="preserve">there are not enough chairs in a </w:t>
+      </w:r>
+      <w:r>
+        <w:t>certain</w:t>
+      </w:r>
+      <w:r>
+        <w:t xml:space="preserve"> room</w:t>
       </w:r>
       <w:r>
         <w:t xml:space="preserve">, print the following message: </w:t>
@@ -1527,74 +2053,32 @@
           <w:rFonts w:ascii="Consolas" w:hAnsi="Consolas"/>
           <w:b/>
         </w:rPr>
-        <w:t>"{</w:t>
-      </w:r>
-      <w:proofErr w:type="spellStart"/>
+        <w:t>"{needed_chairs_in_room} more chairs needed in room {number_of_room}"</w:t>
+      </w:r>
+      <w:r>
+        <w:t xml:space="preserve">. </w:t>
+      </w:r>
+    </w:p>
+    <w:p>
+      <w:pPr>
+        <w:pStyle w:val="ListParagraph"/>
+        <w:numPr>
+          <w:ilvl w:val="0"/>
+          <w:numId w:val="27"/>
+        </w:numPr>
+      </w:pPr>
+      <w:r>
+        <w:t>Otherwise, print</w:t>
+      </w:r>
+      <w:r>
+        <w:t xml:space="preserve">: </w:t>
+      </w:r>
       <w:r>
         <w:rPr>
           <w:rFonts w:ascii="Consolas" w:hAnsi="Consolas"/>
           <w:b/>
         </w:rPr>
-        <w:t>needed_chairs_in_room</w:t>
-      </w:r>
-      <w:proofErr w:type="spellEnd"/>
-      <w:r>
-        <w:rPr>
-          <w:rFonts w:ascii="Consolas" w:hAnsi="Consolas"/>
-          <w:b/>
-        </w:rPr>
-        <w:t>} more chairs needed in room {</w:t>
-      </w:r>
-      <w:proofErr w:type="spellStart"/>
-      <w:r>
-        <w:rPr>
-          <w:rFonts w:ascii="Consolas" w:hAnsi="Consolas"/>
-          <w:b/>
-        </w:rPr>
-        <w:t>number_of_room</w:t>
-      </w:r>
-      <w:proofErr w:type="spellEnd"/>
-      <w:r>
-        <w:rPr>
-          <w:rFonts w:ascii="Consolas" w:hAnsi="Consolas"/>
-          <w:b/>
-        </w:rPr>
-        <w:t>}"</w:t>
-      </w:r>
-      <w:r>
-        <w:t xml:space="preserve">. If there is </w:t>
-      </w:r>
-      <w:r>
-        <w:rPr>
-          <w:b/>
-        </w:rPr>
-        <w:t>enough chairs in each room</w:t>
-      </w:r>
-      <w:r>
-        <w:t xml:space="preserve"> print: </w:t>
-      </w:r>
-      <w:r>
-        <w:rPr>
-          <w:rFonts w:ascii="Consolas" w:hAnsi="Consolas"/>
-          <w:b/>
-        </w:rPr>
-        <w:t>"Game On, {</w:t>
-      </w:r>
-      <w:proofErr w:type="spellStart"/>
-      <w:r>
-        <w:rPr>
-          <w:rFonts w:ascii="Consolas" w:hAnsi="Consolas"/>
-          <w:b/>
-        </w:rPr>
-        <w:t>total_free_chairs</w:t>
-      </w:r>
-      <w:proofErr w:type="spellEnd"/>
-      <w:r>
-        <w:rPr>
-          <w:rFonts w:ascii="Consolas" w:hAnsi="Consolas"/>
-          <w:b/>
-        </w:rPr>
-        <w:t>} free chairs left"</w:t>
+        <w:t>"Game On, {total_free_chairs} free chairs left"</w:t>
       </w:r>
     </w:p>
     <w:p>
@@ -1962,7 +2446,19 @@
         <w:rPr>
           <w:i/>
         </w:rPr>
-        <w:t>You are a mad scientist and you decided to play with electron distribution among atom's shells. You know that basic idea of electron distribution is that electrons should fill a shell until it's holding the maximum number of electrons.</w:t>
+        <w:t xml:space="preserve">You are a mad scientist and </w:t>
+      </w:r>
+      <w:r>
+        <w:rPr>
+          <w:i/>
+        </w:rPr>
+        <w:t>you have</w:t>
+      </w:r>
+      <w:r>
+        <w:rPr>
+          <w:i/>
+        </w:rPr>
+        <w:t xml:space="preserve"> decided to play with electron distribution among atom's shells. You know that basic idea of electron distribution is that electrons should fill a shell until it's holding the maximum number of electrons.</w:t>
       </w:r>
     </w:p>
     <w:p>
@@ -1971,6 +2467,49 @@
           <w:lang w:val="bg-BG"/>
         </w:rPr>
       </w:pPr>
+      <w:r>
+        <w:t xml:space="preserve">You will receive a single integer – </w:t>
+      </w:r>
+      <w:r>
+        <w:rPr>
+          <w:b/>
+          <w:bCs/>
+        </w:rPr>
+        <w:t>number of electrons</w:t>
+      </w:r>
+      <w:r>
+        <w:t xml:space="preserve">. Your task is to </w:t>
+      </w:r>
+      <w:r>
+        <w:rPr>
+          <w:b/>
+          <w:bCs/>
+        </w:rPr>
+        <w:t>fill shells</w:t>
+      </w:r>
+      <w:r>
+        <w:t xml:space="preserve"> </w:t>
+      </w:r>
+      <w:r>
+        <w:rPr>
+          <w:b/>
+          <w:bCs/>
+        </w:rPr>
+        <w:t>until there are no more electrons</w:t>
+      </w:r>
+      <w:r>
+        <w:t xml:space="preserve"> </w:t>
+      </w:r>
+      <w:r>
+        <w:rPr>
+          <w:b/>
+          <w:bCs/>
+        </w:rPr>
+        <w:t>left</w:t>
+      </w:r>
+      <w:r>
+        <w:t xml:space="preserve">. </w:t>
+      </w:r>
       <w:r>
         <w:t xml:space="preserve">The </w:t>
       </w:r>
@@ -1996,17 +2535,38 @@
         </w:rPr>
       </w:pPr>
       <w:r>
-        <w:t xml:space="preserve">Maximum number of electrons in a shell is distributed with a rule of </w:t>
+        <w:lastRenderedPageBreak/>
+        <w:t>The m</w:t>
+      </w:r>
+      <w:r>
+        <w:t xml:space="preserve">aximum number of electrons in </w:t>
+      </w:r>
+      <w:r>
+        <w:t xml:space="preserve">a </w:t>
+      </w:r>
+      <w:r>
+        <w:t xml:space="preserve">shell </w:t>
+      </w:r>
+      <w:r>
+        <w:t xml:space="preserve">can be </w:t>
       </w:r>
       <w:r>
         <w:rPr>
           <w:rFonts w:ascii="Consolas" w:hAnsi="Consolas"/>
           <w:b/>
         </w:rPr>
-        <w:t>2n^2</w:t>
-      </w:r>
-      <w:r>
-        <w:t xml:space="preserve"> (</w:t>
+        <w:t>2n</w:t>
+      </w:r>
+      <w:r>
+        <w:rPr>
+          <w:rFonts w:ascii="Consolas" w:hAnsi="Consolas"/>
+          <w:b/>
+          <w:vertAlign w:val="superscript"/>
+        </w:rPr>
+        <w:t>2</w:t>
+      </w:r>
+      <w:r>
+        <w:t xml:space="preserve">, where </w:t>
       </w:r>
       <w:r>
         <w:rPr>
@@ -2015,7 +2575,13 @@
         <w:t>n</w:t>
       </w:r>
       <w:r>
-        <w:t xml:space="preserve"> being </w:t>
+        <w:t xml:space="preserve"> </w:t>
+      </w:r>
+      <w:r>
+        <w:t>is the</w:t>
+      </w:r>
+      <w:r>
+        <w:t xml:space="preserve"> </w:t>
       </w:r>
       <w:r>
         <w:rPr>
@@ -2033,16 +2599,84 @@
         <w:t xml:space="preserve">shell </w:t>
       </w:r>
       <w:r>
-        <w:t>a.k.a. the list</w:t>
-      </w:r>
-      <w:r>
-        <w:rPr>
-          <w:b/>
-        </w:rPr>
-        <w:t xml:space="preserve"> index + 1</w:t>
+        <w:rPr>
+          <w:bCs/>
+        </w:rPr>
+        <w:t>(</w:t>
+      </w:r>
+      <w:r>
+        <w:rPr>
+          <w:b/>
+        </w:rPr>
+        <w:t>starting from 1</w:t>
       </w:r>
       <w:r>
         <w:t>).</w:t>
+      </w:r>
+      <w:r>
+        <w:t xml:space="preserve"> </w:t>
+      </w:r>
+      <w:r>
+        <w:t xml:space="preserve">For example, </w:t>
+      </w:r>
+      <w:r>
+        <w:t xml:space="preserve">the </w:t>
+      </w:r>
+      <w:r>
+        <w:t>maximum number of electrons in</w:t>
+      </w:r>
+      <w:r>
+        <w:t xml:space="preserve"> the</w:t>
+      </w:r>
+      <w:r>
+        <w:t xml:space="preserve"> </w:t>
+      </w:r>
+      <w:r>
+        <w:rPr>
+          <w:b/>
+        </w:rPr>
+        <w:t>3</w:t>
+      </w:r>
+      <w:r>
+        <w:rPr>
+          <w:b/>
+          <w:vertAlign w:val="superscript"/>
+        </w:rPr>
+        <w:t>rd</w:t>
+      </w:r>
+      <w:r>
+        <w:t xml:space="preserve"> shield </w:t>
+      </w:r>
+      <w:r>
+        <w:t>can be</w:t>
+      </w:r>
+      <w:r>
+        <w:t xml:space="preserve"> </w:t>
+      </w:r>
+      <w:r>
+        <w:rPr>
+          <w:rFonts w:ascii="Consolas" w:hAnsi="Consolas"/>
+          <w:b/>
+        </w:rPr>
+        <w:t>2*3</w:t>
+      </w:r>
+      <w:r>
+        <w:rPr>
+          <w:rFonts w:ascii="Consolas" w:hAnsi="Consolas"/>
+          <w:b/>
+          <w:vertAlign w:val="superscript"/>
+        </w:rPr>
+        <w:t>2</w:t>
+      </w:r>
+      <w:r>
+        <w:rPr>
+          <w:rFonts w:ascii="Consolas" w:hAnsi="Consolas"/>
+          <w:b/>
+        </w:rPr>
+        <w:t xml:space="preserve"> = 18</w:t>
+      </w:r>
+      <w:r>
+        <w:t>.</w:t>
       </w:r>
     </w:p>
     <w:p>
@@ -2057,26 +2691,27 @@
         </w:rPr>
       </w:pPr>
       <w:r>
-        <w:t xml:space="preserve">For example, maximum number of electrons in </w:t>
-      </w:r>
-      <w:r>
-        <w:rPr>
-          <w:b/>
-        </w:rPr>
-        <w:t>3rd</w:t>
-      </w:r>
-      <w:r>
-        <w:t xml:space="preserve"> shield is </w:t>
-      </w:r>
-      <w:r>
-        <w:rPr>
-          <w:rFonts w:ascii="Consolas" w:hAnsi="Consolas"/>
-          <w:b/>
-        </w:rPr>
-        <w:t>2*3^2 = 18</w:t>
-      </w:r>
-      <w:r>
-        <w:t>.</w:t>
+        <w:t xml:space="preserve">You should start </w:t>
+      </w:r>
+      <w:r>
+        <w:rPr>
+          <w:b/>
+          <w:bCs/>
+        </w:rPr>
+        <w:t>filling</w:t>
+      </w:r>
+      <w:r>
+        <w:t xml:space="preserve"> the shells from the </w:t>
+      </w:r>
+      <w:r>
+        <w:rPr>
+          <w:b/>
+          <w:bCs/>
+        </w:rPr>
+        <w:t>first one</w:t>
+      </w:r>
+      <w:r>
+        <w:t xml:space="preserve"> at the first position.</w:t>
       </w:r>
     </w:p>
     <w:p>
@@ -2091,16 +2726,28 @@
         </w:rPr>
       </w:pPr>
       <w:r>
-        <w:t xml:space="preserve">Electrons should fill the </w:t>
-      </w:r>
-      <w:r>
-        <w:rPr>
-          <w:b/>
-        </w:rPr>
-        <w:t>lowest level</w:t>
-      </w:r>
-      <w:r>
-        <w:t xml:space="preserve"> shell </w:t>
+        <w:t xml:space="preserve">If the electrons </w:t>
+      </w:r>
+      <w:r>
+        <w:t>are enough to</w:t>
+      </w:r>
+      <w:r>
+        <w:t xml:space="preserve"> </w:t>
+      </w:r>
+      <w:r>
+        <w:rPr>
+          <w:b/>
+        </w:rPr>
+        <w:t>completely fil</w:t>
+      </w:r>
+      <w:r>
+        <w:rPr>
+          <w:b/>
+        </w:rPr>
+        <w:t>l</w:t>
+      </w:r>
+      <w:r>
+        <w:t xml:space="preserve"> the </w:t>
       </w:r>
       <w:r>
         <w:rPr>
@@ -2109,58 +2756,52 @@
         <w:t>first</w:t>
       </w:r>
       <w:r>
-        <w:t>.</w:t>
+        <w:t xml:space="preserve"> shell, the </w:t>
+      </w:r>
+      <w:r>
+        <w:t>left</w:t>
+      </w:r>
+      <w:r>
+        <w:t xml:space="preserve"> </w:t>
+      </w:r>
+      <w:r>
+        <w:rPr>
+          <w:b/>
+        </w:rPr>
+        <w:t>unoccupied electrons</w:t>
+      </w:r>
+      <w:r>
+        <w:t xml:space="preserve"> </w:t>
+      </w:r>
+      <w:r>
+        <w:t>should</w:t>
+      </w:r>
+      <w:r>
+        <w:t xml:space="preserve"> fill the </w:t>
+      </w:r>
+      <w:r>
+        <w:rPr>
+          <w:b/>
+        </w:rPr>
+        <w:t>next</w:t>
+      </w:r>
+      <w:r>
+        <w:t xml:space="preserve"> shell and so on.</w:t>
       </w:r>
     </w:p>
     <w:p>
-      <w:pPr>
-        <w:pStyle w:val="ListParagraph"/>
-        <w:numPr>
-          <w:ilvl w:val="0"/>
-          <w:numId w:val="4"/>
-        </w:numPr>
-        <w:rPr>
-          <w:lang w:val="bg-BG"/>
-        </w:rPr>
-      </w:pPr>
-      <w:r>
-        <w:t xml:space="preserve">If the electrons have </w:t>
-      </w:r>
-      <w:r>
-        <w:rPr>
-          <w:b/>
-        </w:rPr>
-        <w:t>completely filled</w:t>
-      </w:r>
-      <w:r>
-        <w:t xml:space="preserve"> the </w:t>
-      </w:r>
-      <w:r>
-        <w:rPr>
-          <w:b/>
-        </w:rPr>
-        <w:t>lowest level</w:t>
-      </w:r>
-      <w:r>
-        <w:t xml:space="preserve"> shell, the other </w:t>
-      </w:r>
-      <w:r>
-        <w:rPr>
-          <w:b/>
-        </w:rPr>
-        <w:t>unoccupied electrons</w:t>
-      </w:r>
-      <w:r>
-        <w:t xml:space="preserve"> will fill the </w:t>
-      </w:r>
-      <w:r>
-        <w:rPr>
-          <w:b/>
-        </w:rPr>
-        <w:t>higher level</w:t>
-      </w:r>
-      <w:r>
-        <w:t xml:space="preserve"> shell and so on.</w:t>
+      <w:r>
+        <w:t xml:space="preserve">At the end, </w:t>
+      </w:r>
+      <w:r>
+        <w:rPr>
+          <w:b/>
+          <w:bCs/>
+        </w:rPr>
+        <w:t>print a list with the filled shells</w:t>
+      </w:r>
+      <w:r>
+        <w:t>.</w:t>
       </w:r>
     </w:p>
     <w:p>
@@ -2176,7 +2817,6 @@
         </w:rPr>
       </w:pPr>
       <w:r>
-        <w:lastRenderedPageBreak/>
         <w:t>Example</w:t>
       </w:r>
     </w:p>
@@ -2371,18 +3011,35 @@
     </w:p>
     <w:p>
       <w:pPr>
-        <w:rPr>
+        <w:spacing w:before="0" w:after="0" w:line="240" w:lineRule="auto"/>
+        <w:rPr>
+          <w:rFonts w:ascii="Consolas" w:hAnsi="Consolas"/>
+          <w:bCs/>
+          <w:sz w:val="24"/>
+          <w:szCs w:val="24"/>
           <w:lang w:val="bg-BG"/>
         </w:rPr>
       </w:pPr>
       <w:r>
-        <w:t xml:space="preserve">Write a program that receives a </w:t>
-      </w:r>
-      <w:r>
-        <w:rPr>
-          <w:b/>
-        </w:rPr>
-        <w:t>list of numbers</w:t>
+        <w:t xml:space="preserve">Write a program </w:t>
+      </w:r>
+      <w:r>
+        <w:t>which</w:t>
+      </w:r>
+      <w:r>
+        <w:t xml:space="preserve"> receives a </w:t>
+      </w:r>
+      <w:r>
+        <w:rPr>
+          <w:b/>
+        </w:rPr>
+        <w:t>sequence</w:t>
+      </w:r>
+      <w:r>
+        <w:rPr>
+          <w:b/>
+        </w:rPr>
+        <w:t xml:space="preserve"> of numbers</w:t>
       </w:r>
       <w:r>
         <w:t xml:space="preserve"> (string containing </w:t>
@@ -2410,10 +3067,40 @@
         <w:rPr>
           <w:b/>
         </w:rPr>
-        <w:t>prints lists</w:t>
-      </w:r>
-      <w:r>
-        <w:t xml:space="preserve"> with the numbers them into lists of </w:t>
+        <w:t>prints</w:t>
+      </w:r>
+      <w:r>
+        <w:rPr>
+          <w:b/>
+        </w:rPr>
+        <w:t xml:space="preserve"> </w:t>
+      </w:r>
+      <w:r>
+        <w:t xml:space="preserve">the </w:t>
+      </w:r>
+      <w:r>
+        <w:rPr>
+          <w:b/>
+          <w:bCs/>
+        </w:rPr>
+        <w:t xml:space="preserve">numbers </w:t>
+      </w:r>
+      <w:r>
+        <w:rPr>
+          <w:b/>
+          <w:bCs/>
+        </w:rPr>
+        <w:t xml:space="preserve">sorted </w:t>
+      </w:r>
+      <w:r>
+        <w:rPr>
+          <w:b/>
+          <w:bCs/>
+        </w:rPr>
+        <w:t>into lists</w:t>
+      </w:r>
+      <w:r>
+        <w:t xml:space="preserve"> of </w:t>
       </w:r>
       <w:r>
         <w:rPr>
@@ -2422,7 +3109,52 @@
         <w:t>10's</w:t>
       </w:r>
       <w:r>
-        <w:t xml:space="preserve">. </w:t>
+        <w:t xml:space="preserve"> in the format </w:t>
+      </w:r>
+      <w:r>
+        <w:rPr>
+          <w:rFonts w:ascii="Consolas" w:hAnsi="Consolas"/>
+          <w:b/>
+          <w:bCs/>
+        </w:rPr>
+        <w:t>"</w:t>
+      </w:r>
+      <w:r>
+        <w:rPr>
+          <w:rFonts w:ascii="Consolas" w:hAnsi="Consolas"/>
+          <w:b/>
+          <w:sz w:val="24"/>
+          <w:szCs w:val="24"/>
+        </w:rPr>
+        <w:t>Group of {group}</w:t>
+      </w:r>
+      <w:r>
+        <w:rPr>
+          <w:rFonts w:ascii="Consolas" w:hAnsi="Consolas"/>
+          <w:b/>
+          <w:sz w:val="24"/>
+          <w:szCs w:val="24"/>
+        </w:rPr>
+        <w:t>'s</w:t>
+      </w:r>
+      <w:r>
+        <w:rPr>
+          <w:rFonts w:ascii="Consolas" w:hAnsi="Consolas"/>
+          <w:b/>
+          <w:sz w:val="24"/>
+          <w:szCs w:val="24"/>
+        </w:rPr>
+        <w:t>: {list_of_numbers}</w:t>
+      </w:r>
+      <w:r>
+        <w:rPr>
+          <w:rFonts w:ascii="Consolas" w:hAnsi="Consolas"/>
+          <w:b/>
+        </w:rPr>
+        <w:t>"</w:t>
+      </w:r>
+      <w:r>
+        <w:t>.</w:t>
       </w:r>
     </w:p>
     <w:p>
@@ -2457,19 +3189,86 @@
       </w:r>
       <w:r>
         <w:rPr>
-          <w:rFonts w:ascii="Consolas" w:hAnsi="Consolas"/>
-          <w:b/>
-        </w:rPr>
-        <w:t>2 8 4 3</w:t>
-      </w:r>
-      <w:r>
-        <w:t xml:space="preserve"> fall into the group under </w:t>
-      </w:r>
-      <w:r>
-        <w:rPr>
+          <w:rFonts w:cstheme="minorHAnsi"/>
+          <w:b/>
+        </w:rPr>
+        <w:t>2</w:t>
+      </w:r>
+      <w:r>
+        <w:rPr>
+          <w:rFonts w:cstheme="minorHAnsi"/>
+          <w:b/>
+        </w:rPr>
+        <w:t>,</w:t>
+      </w:r>
+      <w:r>
+        <w:rPr>
+          <w:rFonts w:cstheme="minorHAnsi"/>
+          <w:b/>
+        </w:rPr>
+        <w:t xml:space="preserve"> 8</w:t>
+      </w:r>
+      <w:r>
+        <w:rPr>
+          <w:rFonts w:cstheme="minorHAnsi"/>
+          <w:b/>
+        </w:rPr>
+        <w:t>,</w:t>
+      </w:r>
+      <w:r>
+        <w:rPr>
+          <w:rFonts w:cstheme="minorHAnsi"/>
+          <w:b/>
+        </w:rPr>
+        <w:t xml:space="preserve"> 4</w:t>
+      </w:r>
+      <w:r>
+        <w:rPr>
+          <w:rFonts w:cstheme="minorHAnsi"/>
+          <w:b/>
+        </w:rPr>
+        <w:t xml:space="preserve"> and</w:t>
+      </w:r>
+      <w:r>
+        <w:rPr>
+          <w:rFonts w:cstheme="minorHAnsi"/>
+          <w:b/>
+        </w:rPr>
+        <w:t xml:space="preserve"> </w:t>
+      </w:r>
+      <w:r>
+        <w:rPr>
+          <w:rFonts w:cstheme="minorHAnsi"/>
           <w:b/>
         </w:rPr>
         <w:t>10</w:t>
+      </w:r>
+      <w:r>
+        <w:t xml:space="preserve"> fall into the group </w:t>
+      </w:r>
+      <w:r>
+        <w:t>of</w:t>
+      </w:r>
+      <w:r>
+        <w:t xml:space="preserve"> </w:t>
+      </w:r>
+      <w:r>
+        <w:rPr>
+          <w:b/>
+        </w:rPr>
+        <w:t>10</w:t>
+      </w:r>
+      <w:r>
+        <w:rPr>
+          <w:b/>
+        </w:rPr>
+        <w:t>'s</w:t>
+      </w:r>
+      <w:r>
+        <w:rPr>
+          <w:bCs/>
+        </w:rPr>
+        <w:t>.</w:t>
       </w:r>
     </w:p>
     <w:p>
@@ -2484,23 +3283,89 @@
         </w:rPr>
       </w:pPr>
       <w:r>
-        <w:t xml:space="preserve">The numbers </w:t>
-      </w:r>
-      <w:r>
-        <w:rPr>
-          <w:rFonts w:ascii="Consolas" w:hAnsi="Consolas"/>
-          <w:b/>
-        </w:rPr>
-        <w:t>13 19 14 15</w:t>
-      </w:r>
-      <w:r>
-        <w:t xml:space="preserve"> fall into the group under </w:t>
+        <w:t xml:space="preserve">The </w:t>
+      </w:r>
+      <w:r>
+        <w:rPr>
+          <w:rFonts w:cstheme="minorHAnsi"/>
+        </w:rPr>
+        <w:t xml:space="preserve">numbers </w:t>
+      </w:r>
+      <w:r>
+        <w:rPr>
+          <w:rFonts w:cstheme="minorHAnsi"/>
+          <w:b/>
+        </w:rPr>
+        <w:t>13</w:t>
+      </w:r>
+      <w:r>
+        <w:rPr>
+          <w:rFonts w:cstheme="minorHAnsi"/>
+          <w:b/>
+        </w:rPr>
+        <w:t>,</w:t>
+      </w:r>
+      <w:r>
+        <w:rPr>
+          <w:rFonts w:cstheme="minorHAnsi"/>
+          <w:b/>
+        </w:rPr>
+        <w:t xml:space="preserve"> 19</w:t>
+      </w:r>
+      <w:r>
+        <w:rPr>
+          <w:rFonts w:cstheme="minorHAnsi"/>
+          <w:b/>
+        </w:rPr>
+        <w:t>,</w:t>
+      </w:r>
+      <w:r>
+        <w:rPr>
+          <w:rFonts w:cstheme="minorHAnsi"/>
+          <w:b/>
+        </w:rPr>
+        <w:t xml:space="preserve"> 14</w:t>
+      </w:r>
+      <w:r>
+        <w:rPr>
+          <w:rFonts w:cstheme="minorHAnsi"/>
+          <w:b/>
+        </w:rPr>
+        <w:t xml:space="preserve"> and</w:t>
+      </w:r>
+      <w:r>
+        <w:rPr>
+          <w:rFonts w:cstheme="minorHAnsi"/>
+          <w:b/>
+        </w:rPr>
+        <w:t xml:space="preserve"> 15</w:t>
+      </w:r>
+      <w:r>
+        <w:t xml:space="preserve"> fall into the group </w:t>
+      </w:r>
+      <w:r>
+        <w:t>of</w:t>
+      </w:r>
+      <w:r>
+        <w:t xml:space="preserve"> </w:t>
       </w:r>
       <w:r>
         <w:rPr>
           <w:b/>
         </w:rPr>
         <w:t>20</w:t>
+      </w:r>
+      <w:r>
+        <w:rPr>
+          <w:b/>
+        </w:rPr>
+        <w:t>'s</w:t>
+      </w:r>
+      <w:r>
+        <w:rPr>
+          <w:bCs/>
+        </w:rPr>
+        <w:t>.</w:t>
       </w:r>
     </w:p>
     <w:p>
@@ -2510,7 +3375,16 @@
         </w:rPr>
       </w:pPr>
       <w:r>
-        <w:t>For more details, see the examples below</w:t>
+        <w:t xml:space="preserve">For more </w:t>
+      </w:r>
+      <w:r>
+        <w:t>clarification</w:t>
+      </w:r>
+      <w:r>
+        <w:t>, see the examples below</w:t>
+      </w:r>
+      <w:r>
+        <w:t>.</w:t>
       </w:r>
     </w:p>
     <w:p>
@@ -2918,7 +3792,13 @@
         <w:t>filter the elements</w:t>
       </w:r>
       <w:r>
-        <w:t xml:space="preserve"> that are less than the group boundary and </w:t>
+        <w:t xml:space="preserve"> that are less than</w:t>
+      </w:r>
+      <w:r>
+        <w:t xml:space="preserve"> or equal to</w:t>
+      </w:r>
+      <w:r>
+        <w:t xml:space="preserve"> the group boundary and </w:t>
       </w:r>
       <w:r>
         <w:rPr>
@@ -2993,6 +3873,10 @@
     <w:p>
       <w:pPr>
         <w:pStyle w:val="Heading2"/>
+        <w:numPr>
+          <w:ilvl w:val="0"/>
+          <w:numId w:val="3"/>
+        </w:numPr>
         <w:rPr>
           <w:lang w:val="bg-BG"/>
         </w:rPr>
@@ -3017,7 +3901,13 @@
         <w:t>secret message</w:t>
       </w:r>
       <w:r>
-        <w:t xml:space="preserve"> you need to </w:t>
+        <w:t xml:space="preserve"> you </w:t>
+      </w:r>
+      <w:r>
+        <w:t>should</w:t>
+      </w:r>
+      <w:r>
+        <w:t xml:space="preserve"> </w:t>
       </w:r>
       <w:r>
         <w:rPr>
@@ -3026,23 +3916,52 @@
         <w:t>decipher</w:t>
       </w:r>
       <w:r>
-        <w:t>. Here are the things you need to know to decipher it:</w:t>
-      </w:r>
-    </w:p>
-    <w:p>
-      <w:pPr>
-        <w:rPr>
-          <w:lang w:val="bg-BG"/>
-        </w:rPr>
-      </w:pPr>
-      <w:r>
-        <w:t xml:space="preserve">For </w:t>
-      </w:r>
-      <w:r>
-        <w:rPr>
-          <w:b/>
-        </w:rPr>
-        <w:t>each word</w:t>
+        <w:t xml:space="preserve">. </w:t>
+      </w:r>
+      <w:r>
+        <w:t>T</w:t>
+      </w:r>
+      <w:r>
+        <w:t xml:space="preserve">o </w:t>
+      </w:r>
+      <w:r>
+        <w:t>do that</w:t>
+      </w:r>
+      <w:r>
+        <w:rPr>
+          <w:b/>
+        </w:rPr>
+        <w:t xml:space="preserve">, </w:t>
+      </w:r>
+      <w:r>
+        <w:rPr>
+          <w:bCs/>
+        </w:rPr>
+        <w:t xml:space="preserve">you </w:t>
+      </w:r>
+      <w:r>
+        <w:rPr>
+          <w:bCs/>
+        </w:rPr>
+        <w:t xml:space="preserve">need to </w:t>
+      </w:r>
+      <w:r>
+        <w:rPr>
+          <w:bCs/>
+        </w:rPr>
+        <w:t>know that</w:t>
+      </w:r>
+      <w:r>
+        <w:rPr>
+          <w:bCs/>
+        </w:rPr>
+        <w:t xml:space="preserve"> </w:t>
+      </w:r>
+      <w:r>
+        <w:rPr>
+          <w:b/>
+        </w:rPr>
+        <w:t>in each word</w:t>
       </w:r>
       <w:r>
         <w:t>:</w:t>
@@ -3087,13 +4006,17 @@
         <w:t>switched</w:t>
       </w:r>
       <w:r>
-        <w:t xml:space="preserve"> (e.g. Hello becomes </w:t>
-      </w:r>
-      <w:proofErr w:type="spellStart"/>
-      <w:r>
-        <w:t>Holle</w:t>
-      </w:r>
-      <w:proofErr w:type="spellEnd"/>
+        <w:t xml:space="preserve"> (</w:t>
+      </w:r>
+      <w:r>
+        <w:t>e.g.,</w:t>
+      </w:r>
+      <w:r>
+        <w:t xml:space="preserve"> Holle</w:t>
+      </w:r>
+      <w:r>
+        <w:t xml:space="preserve"> means Hello</w:t>
+      </w:r>
       <w:r>
         <w:t>)</w:t>
       </w:r>
@@ -3137,7 +4060,31 @@
         <w:t>character code</w:t>
       </w:r>
       <w:r>
-        <w:t xml:space="preserve"> (e.g. H becomes 72)</w:t>
+        <w:t xml:space="preserve"> (</w:t>
+      </w:r>
+      <w:r>
+        <w:t>e.g.,</w:t>
+      </w:r>
+      <w:r>
+        <w:t xml:space="preserve"> </w:t>
+      </w:r>
+      <w:r>
+        <w:t>72</w:t>
+      </w:r>
+      <w:r>
+        <w:t xml:space="preserve"> </w:t>
+      </w:r>
+      <w:r>
+        <w:t>means</w:t>
+      </w:r>
+      <w:r>
+        <w:t xml:space="preserve"> </w:t>
+      </w:r>
+      <w:r>
+        <w:t>H</w:t>
+      </w:r>
+      <w:r>
+        <w:t>)</w:t>
       </w:r>
     </w:p>
     <w:p>
@@ -3153,6 +4100,7 @@
         </w:rPr>
       </w:pPr>
       <w:r>
+        <w:lastRenderedPageBreak/>
         <w:t>Example</w:t>
       </w:r>
     </w:p>
@@ -3298,7 +4246,6 @@
                 <w:sz w:val="24"/>
                 <w:szCs w:val="24"/>
               </w:rPr>
-              <w:lastRenderedPageBreak/>
               <w:t>82yade 115te 103o</w:t>
             </w:r>
           </w:p>
@@ -3334,6 +4281,10 @@
     <w:p>
       <w:pPr>
         <w:pStyle w:val="Heading2"/>
+        <w:numPr>
+          <w:ilvl w:val="0"/>
+          <w:numId w:val="3"/>
+        </w:numPr>
       </w:pPr>
       <w:r>
         <w:t xml:space="preserve">* </w:t>
@@ -4802,7 +5753,17 @@
                 <w:noProof/>
                 <w:sz w:val="20"/>
               </w:rPr>
-              <w:t xml:space="preserve"> index, with power 80. The value of this target is 74, so it is considered shot and we </w:t>
+              <w:t xml:space="preserve"> </w:t>
+            </w:r>
+            <w:r>
+              <w:rPr>
+                <w:rFonts w:ascii="Consolas" w:hAnsi="Consolas"/>
+                <w:bCs/>
+                <w:noProof/>
+                <w:sz w:val="20"/>
+              </w:rPr>
+              <w:lastRenderedPageBreak/>
+              <w:t xml:space="preserve">index, with power 80. The value of this target is 74, so it is considered shot and we </w:t>
             </w:r>
             <w:r>
               <w:rPr>
@@ -4842,7 +5803,6 @@
                 <w:noProof/>
                 <w:sz w:val="20"/>
               </w:rPr>
-              <w:lastRenderedPageBreak/>
               <w:t>Then we receive the "</w:t>
             </w:r>
             <w:r>
@@ -5332,6 +6292,10 @@
     <w:p>
       <w:pPr>
         <w:pStyle w:val="Heading2"/>
+        <w:numPr>
+          <w:ilvl w:val="0"/>
+          <w:numId w:val="3"/>
+        </w:numPr>
       </w:pPr>
       <w:r>
         <w:t xml:space="preserve">* </w:t>
@@ -5566,43 +6530,7 @@
           <w:b/>
           <w:color w:val="000000" w:themeColor="text1"/>
         </w:rPr>
-        <w:t>"Place {</w:t>
-      </w:r>
-      <w:proofErr w:type="spellStart"/>
-      <w:r>
-        <w:rPr>
-          <w:rFonts w:ascii="Consolas" w:hAnsi="Consolas" w:cs="Consolas"/>
-          <w:b/>
-          <w:color w:val="000000" w:themeColor="text1"/>
-        </w:rPr>
-        <w:t>houseIndex</w:t>
-      </w:r>
-      <w:proofErr w:type="spellEnd"/>
-      <w:r>
-        <w:rPr>
-          <w:rFonts w:ascii="Consolas" w:hAnsi="Consolas" w:cs="Consolas"/>
-          <w:b/>
-          <w:color w:val="000000" w:themeColor="text1"/>
-        </w:rPr>
-        <w:t xml:space="preserve">} has Valentine's </w:t>
-      </w:r>
-      <w:proofErr w:type="gramStart"/>
-      <w:r>
-        <w:rPr>
-          <w:rFonts w:ascii="Consolas" w:hAnsi="Consolas" w:cs="Consolas"/>
-          <w:b/>
-          <w:color w:val="000000" w:themeColor="text1"/>
-        </w:rPr>
-        <w:t>day</w:t>
-      </w:r>
-      <w:proofErr w:type="gramEnd"/>
-      <w:r>
-        <w:rPr>
-          <w:rFonts w:ascii="Consolas" w:hAnsi="Consolas" w:cs="Consolas"/>
-          <w:b/>
-          <w:color w:val="000000" w:themeColor="text1"/>
-        </w:rPr>
-        <w:t>."</w:t>
+        <w:t>"Place {houseIndex} has Valentine's day."</w:t>
       </w:r>
       <w:r>
         <w:rPr>
@@ -5677,43 +6605,7 @@
           <w:b/>
           <w:color w:val="000000" w:themeColor="text1"/>
         </w:rPr>
-        <w:t>Place {</w:t>
-      </w:r>
-      <w:proofErr w:type="spellStart"/>
-      <w:r>
-        <w:rPr>
-          <w:rFonts w:ascii="Consolas" w:hAnsi="Consolas" w:cs="Consolas"/>
-          <w:b/>
-          <w:color w:val="000000" w:themeColor="text1"/>
-        </w:rPr>
-        <w:t>houseIndex</w:t>
-      </w:r>
-      <w:proofErr w:type="spellEnd"/>
-      <w:r>
-        <w:rPr>
-          <w:rFonts w:ascii="Consolas" w:hAnsi="Consolas" w:cs="Consolas"/>
-          <w:b/>
-          <w:color w:val="000000" w:themeColor="text1"/>
-        </w:rPr>
-        <w:t xml:space="preserve">} already had Valentine's </w:t>
-      </w:r>
-      <w:proofErr w:type="gramStart"/>
-      <w:r>
-        <w:rPr>
-          <w:rFonts w:ascii="Consolas" w:hAnsi="Consolas" w:cs="Consolas"/>
-          <w:b/>
-          <w:color w:val="000000" w:themeColor="text1"/>
-        </w:rPr>
-        <w:t>day</w:t>
-      </w:r>
-      <w:proofErr w:type="gramEnd"/>
-      <w:r>
-        <w:rPr>
-          <w:rFonts w:ascii="Consolas" w:hAnsi="Consolas" w:cs="Consolas"/>
-          <w:b/>
-          <w:color w:val="000000" w:themeColor="text1"/>
-        </w:rPr>
-        <w:t>.</w:t>
+        <w:t>Place {houseIndex} already had Valentine's day.</w:t>
       </w:r>
       <w:r>
         <w:rPr>
@@ -5845,21 +6737,7 @@
         <w:rPr>
           <w:i/>
         </w:rPr>
-        <w:t xml:space="preserve">For example, we are given this neighborhood: 6@6@6. Cupid is at the start and jumps with a length of 2. He will end up at index 2 and decrease the needed hearts there by 2: [6, 6, </w:t>
-      </w:r>
-      <w:proofErr w:type="gramStart"/>
-      <w:r>
-        <w:rPr>
-          <w:i/>
-        </w:rPr>
-        <w:t>4</w:t>
-      </w:r>
-      <w:proofErr w:type="gramEnd"/>
-      <w:r>
-        <w:rPr>
-          <w:i/>
-        </w:rPr>
-        <w:t>]. Next he jumps again with a length of 2 and goes outside the neighborhood, so he goes back to the first house (index 0) and again decreases the needed hearts there: [4, 6, 4].</w:t>
+        <w:t>For example, we are given this neighborhood: 6@6@6. Cupid is at the start and jumps with a length of 2. He will end up at index 2 and decrease the needed hearts there by 2: [6, 6, 4]. Next he jumps again with a length of 2 and goes outside the neighborhood, so he goes back to the first house (index 0) and again decreases the needed hearts there: [4, 6, 4].</w:t>
       </w:r>
     </w:p>
     <w:p>
@@ -5963,6 +6841,7 @@
         </w:numPr>
       </w:pPr>
       <w:r>
+        <w:lastRenderedPageBreak/>
         <w:t>On the next lines, until "</w:t>
       </w:r>
       <w:r>
@@ -5996,7 +6875,6 @@
         <w:pStyle w:val="Heading3"/>
       </w:pPr>
       <w:r>
-        <w:lastRenderedPageBreak/>
         <w:t>Output</w:t>
       </w:r>
     </w:p>
@@ -6075,23 +6953,7 @@
           <w:rFonts w:ascii="Consolas" w:hAnsi="Consolas"/>
           <w:b/>
         </w:rPr>
-        <w:t xml:space="preserve"> last position was {</w:t>
-      </w:r>
-      <w:proofErr w:type="spellStart"/>
-      <w:r>
-        <w:rPr>
-          <w:rFonts w:ascii="Consolas" w:hAnsi="Consolas"/>
-          <w:b/>
-        </w:rPr>
-        <w:t>lastPositionIndex</w:t>
-      </w:r>
-      <w:proofErr w:type="spellEnd"/>
-      <w:r>
-        <w:rPr>
-          <w:rFonts w:ascii="Consolas" w:hAnsi="Consolas"/>
-          <w:b/>
-        </w:rPr>
-        <w:t>}.</w:t>
+        <w:t xml:space="preserve"> last position was {lastPositionIndex}.</w:t>
       </w:r>
       <w:r>
         <w:rPr>
@@ -6284,7 +7146,6 @@
         </w:rPr>
         <w:t>{</w:t>
       </w:r>
-      <w:proofErr w:type="spellStart"/>
       <w:r>
         <w:rPr>
           <w:rFonts w:ascii="Consolas" w:hAnsi="Consolas" w:cstheme="minorHAnsi"/>
@@ -6292,7 +7153,6 @@
         </w:rPr>
         <w:t>houseCount</w:t>
       </w:r>
-      <w:proofErr w:type="spellEnd"/>
       <w:r>
         <w:rPr>
           <w:rFonts w:ascii="Consolas" w:hAnsi="Consolas" w:cstheme="minorHAnsi"/>
@@ -7380,6 +8240,10 @@
     <w:p>
       <w:pPr>
         <w:pStyle w:val="Heading2"/>
+        <w:numPr>
+          <w:ilvl w:val="0"/>
+          <w:numId w:val="3"/>
+        </w:numPr>
       </w:pPr>
       <w:r>
         <w:t xml:space="preserve">* </w:t>
@@ -7405,27 +8269,13 @@
     </w:p>
     <w:p>
       <w:pPr>
-        <w:pStyle w:val="Heading3"/>
-      </w:pPr>
-      <w:r>
-        <w:t>Input / Constraints</w:t>
-      </w:r>
-    </w:p>
-    <w:p>
-      <w:pPr>
         <w:spacing w:line="360" w:lineRule="auto"/>
-        <w:jc w:val="both"/>
-      </w:pPr>
-      <w:r>
-        <w:t xml:space="preserve">You will receive a journal with some </w:t>
-      </w:r>
-      <w:proofErr w:type="gramStart"/>
-      <w:r>
-        <w:t>Collecting</w:t>
-      </w:r>
-      <w:proofErr w:type="gramEnd"/>
-      <w:r>
-        <w:t xml:space="preserve"> items, separated with </w:t>
+        <w:rPr>
+          <w:i/>
+        </w:rPr>
+      </w:pPr>
+      <w:r>
+        <w:t xml:space="preserve">You will receive a journal with some Collecting items, separated with </w:t>
       </w:r>
       <w:r>
         <w:rPr>
@@ -7548,43 +8398,7 @@
         <w:rPr>
           <w:rStyle w:val="CodeChar"/>
         </w:rPr>
-        <w:t>"Combine Items - {</w:t>
-      </w:r>
-      <w:proofErr w:type="spellStart"/>
-      <w:r>
-        <w:rPr>
-          <w:rStyle w:val="CodeChar"/>
-        </w:rPr>
-        <w:t>oldItem</w:t>
-      </w:r>
-      <w:proofErr w:type="spellEnd"/>
-      <w:proofErr w:type="gramStart"/>
-      <w:r>
-        <w:rPr>
-          <w:rStyle w:val="CodeChar"/>
-        </w:rPr>
-        <w:t>}:</w:t>
-      </w:r>
-      <w:proofErr w:type="gramEnd"/>
-      <w:r>
-        <w:rPr>
-          <w:rStyle w:val="CodeChar"/>
-        </w:rPr>
-        <w:t>{</w:t>
-      </w:r>
-      <w:proofErr w:type="spellStart"/>
-      <w:r>
-        <w:rPr>
-          <w:rStyle w:val="CodeChar"/>
-        </w:rPr>
-        <w:t>newItem</w:t>
-      </w:r>
-      <w:proofErr w:type="spellEnd"/>
-      <w:r>
-        <w:rPr>
-          <w:rStyle w:val="CodeChar"/>
-        </w:rPr>
-        <w:t>}"</w:t>
+        <w:t>"Combine Items - {oldItem}:{newItem}"</w:t>
       </w:r>
       <w:r>
         <w:t xml:space="preserve"> – You should check </w:t>
@@ -7709,21 +8523,10 @@
         <w:rPr>
           <w:b/>
         </w:rPr>
-        <w:t xml:space="preserve">", </w:t>
-      </w:r>
-      <w:proofErr w:type="gramStart"/>
-      <w:r>
-        <w:rPr>
-          <w:b/>
-        </w:rPr>
-        <w:t>"</w:t>
-      </w:r>
-      <w:r>
-        <w:t xml:space="preserve"> (</w:t>
-      </w:r>
-      <w:proofErr w:type="gramEnd"/>
-      <w:r>
-        <w:t>comma and space).</w:t>
+        <w:t>", "</w:t>
+      </w:r>
+      <w:r>
+        <w:t xml:space="preserve"> (comma and space).</w:t>
       </w:r>
     </w:p>
     <w:p>
@@ -8137,8 +8940,12 @@
       </w:pPr>
     </w:p>
     <w:sectPr>
-      <w:headerReference w:type="default" r:id="rId8"/>
-      <w:footerReference w:type="default" r:id="rId9"/>
+      <w:headerReference w:type="even" r:id="rId10"/>
+      <w:headerReference w:type="default" r:id="rId11"/>
+      <w:footerReference w:type="even" r:id="rId12"/>
+      <w:footerReference w:type="default" r:id="rId13"/>
+      <w:headerReference w:type="first" r:id="rId14"/>
+      <w:footerReference w:type="first" r:id="rId15"/>
       <w:pgSz w:w="11906" w:h="16838"/>
       <w:pgMar w:top="624" w:right="737" w:bottom="1077" w:left="737" w:header="567" w:footer="794" w:gutter="0"/>
       <w:cols w:space="720"/>
@@ -8150,7 +8957,7 @@
 </file>
 
 <file path=word/endnotes.xml><?xml version="1.0" encoding="utf-8"?>
-<w:endnotes xmlns:wpc="http://schemas.microsoft.com/office/word/2010/wordprocessingCanvas" xmlns:cx="http://schemas.microsoft.com/office/drawing/2014/chartex" xmlns:cx1="http://schemas.microsoft.com/office/drawing/2015/9/8/chartex" xmlns:mc="http://schemas.openxmlformats.org/markup-compatibility/2006" xmlns:o="urn:schemas-microsoft-com:office:office" xmlns:r="http://schemas.openxmlformats.org/officeDocument/2006/relationships" xmlns:m="http://schemas.openxmlformats.org/officeDocument/2006/math" xmlns:v="urn:schemas-microsoft-com:vml" xmlns:wp14="http://schemas.microsoft.com/office/word/2010/wordprocessingDrawing" xmlns:wp="http://schemas.openxmlformats.org/drawingml/2006/wordprocessingDrawing" xmlns:w10="urn:schemas-microsoft-com:office:word" xmlns:w="http://schemas.openxmlformats.org/wordprocessingml/2006/main" xmlns:w14="http://schemas.microsoft.com/office/word/2010/wordml" xmlns:w15="http://schemas.microsoft.com/office/word/2012/wordml" xmlns:w16se="http://schemas.microsoft.com/office/word/2015/wordml/symex" xmlns:wpg="http://schemas.microsoft.com/office/word/2010/wordprocessingGroup" xmlns:wpi="http://schemas.microsoft.com/office/word/2010/wordprocessingInk" xmlns:wne="http://schemas.microsoft.com/office/word/2006/wordml" xmlns:wps="http://schemas.microsoft.com/office/word/2010/wordprocessingShape" mc:Ignorable="w14 w15 w16se wp14">
+<w:endnotes xmlns:wpc="http://schemas.microsoft.com/office/word/2010/wordprocessingCanvas" xmlns:cx="http://schemas.microsoft.com/office/drawing/2014/chartex" xmlns:cx1="http://schemas.microsoft.com/office/drawing/2015/9/8/chartex" xmlns:cx2="http://schemas.microsoft.com/office/drawing/2015/10/21/chartex" xmlns:cx3="http://schemas.microsoft.com/office/drawing/2016/5/9/chartex" xmlns:cx4="http://schemas.microsoft.com/office/drawing/2016/5/10/chartex" xmlns:cx5="http://schemas.microsoft.com/office/drawing/2016/5/11/chartex" xmlns:cx6="http://schemas.microsoft.com/office/drawing/2016/5/12/chartex" xmlns:cx7="http://schemas.microsoft.com/office/drawing/2016/5/13/chartex" xmlns:cx8="http://schemas.microsoft.com/office/drawing/2016/5/14/chartex" xmlns:mc="http://schemas.openxmlformats.org/markup-compatibility/2006" xmlns:aink="http://schemas.microsoft.com/office/drawing/2016/ink" xmlns:am3d="http://schemas.microsoft.com/office/drawing/2017/model3d" xmlns:o="urn:schemas-microsoft-com:office:office" xmlns:r="http://schemas.openxmlformats.org/officeDocument/2006/relationships" xmlns:m="http://schemas.openxmlformats.org/officeDocument/2006/math" xmlns:v="urn:schemas-microsoft-com:vml" xmlns:wp14="http://schemas.microsoft.com/office/word/2010/wordprocessingDrawing" xmlns:wp="http://schemas.openxmlformats.org/drawingml/2006/wordprocessingDrawing" xmlns:w10="urn:schemas-microsoft-com:office:word" xmlns:w="http://schemas.openxmlformats.org/wordprocessingml/2006/main" xmlns:w14="http://schemas.microsoft.com/office/word/2010/wordml" xmlns:w15="http://schemas.microsoft.com/office/word/2012/wordml" xmlns:w16cex="http://schemas.microsoft.com/office/word/2018/wordml/cex" xmlns:w16cid="http://schemas.microsoft.com/office/word/2016/wordml/cid" xmlns:w16="http://schemas.microsoft.com/office/word/2018/wordml" xmlns:w16sdtdh="http://schemas.microsoft.com/office/word/2020/wordml/sdtdatahash" xmlns:w16se="http://schemas.microsoft.com/office/word/2015/wordml/symex" xmlns:wpg="http://schemas.microsoft.com/office/word/2010/wordprocessingGroup" xmlns:wpi="http://schemas.microsoft.com/office/word/2010/wordprocessingInk" xmlns:wne="http://schemas.microsoft.com/office/word/2006/wordml" xmlns:wps="http://schemas.microsoft.com/office/word/2010/wordprocessingShape" mc:Ignorable="w14 w15 w16se w16cid w16 w16cex w16sdtdh wp14">
   <w:endnote w:type="separator" w:id="-1">
     <w:p>
       <w:pPr>
@@ -8175,7 +8982,17 @@
 </file>
 
 <file path=word/footer1.xml><?xml version="1.0" encoding="utf-8"?>
-<w:ftr xmlns:wpc="http://schemas.microsoft.com/office/word/2010/wordprocessingCanvas" xmlns:cx="http://schemas.microsoft.com/office/drawing/2014/chartex" xmlns:cx1="http://schemas.microsoft.com/office/drawing/2015/9/8/chartex" xmlns:mc="http://schemas.openxmlformats.org/markup-compatibility/2006" xmlns:o="urn:schemas-microsoft-com:office:office" xmlns:r="http://schemas.openxmlformats.org/officeDocument/2006/relationships" xmlns:m="http://schemas.openxmlformats.org/officeDocument/2006/math" xmlns:v="urn:schemas-microsoft-com:vml" xmlns:wp14="http://schemas.microsoft.com/office/word/2010/wordprocessingDrawing" xmlns:wp="http://schemas.openxmlformats.org/drawingml/2006/wordprocessingDrawing" xmlns:w10="urn:schemas-microsoft-com:office:word" xmlns:w="http://schemas.openxmlformats.org/wordprocessingml/2006/main" xmlns:w14="http://schemas.microsoft.com/office/word/2010/wordml" xmlns:w15="http://schemas.microsoft.com/office/word/2012/wordml" xmlns:w16se="http://schemas.microsoft.com/office/word/2015/wordml/symex" xmlns:wpg="http://schemas.microsoft.com/office/word/2010/wordprocessingGroup" xmlns:wpi="http://schemas.microsoft.com/office/word/2010/wordprocessingInk" xmlns:wne="http://schemas.microsoft.com/office/word/2006/wordml" xmlns:wps="http://schemas.microsoft.com/office/word/2010/wordprocessingShape" mc:Ignorable="w14 w15 w16se wp14">
+<w:ftr xmlns:wpc="http://schemas.microsoft.com/office/word/2010/wordprocessingCanvas" xmlns:cx="http://schemas.microsoft.com/office/drawing/2014/chartex" xmlns:cx1="http://schemas.microsoft.com/office/drawing/2015/9/8/chartex" xmlns:cx2="http://schemas.microsoft.com/office/drawing/2015/10/21/chartex" xmlns:cx3="http://schemas.microsoft.com/office/drawing/2016/5/9/chartex" xmlns:cx4="http://schemas.microsoft.com/office/drawing/2016/5/10/chartex" xmlns:cx5="http://schemas.microsoft.com/office/drawing/2016/5/11/chartex" xmlns:cx6="http://schemas.microsoft.com/office/drawing/2016/5/12/chartex" xmlns:cx7="http://schemas.microsoft.com/office/drawing/2016/5/13/chartex" xmlns:cx8="http://schemas.microsoft.com/office/drawing/2016/5/14/chartex" xmlns:mc="http://schemas.openxmlformats.org/markup-compatibility/2006" xmlns:aink="http://schemas.microsoft.com/office/drawing/2016/ink" xmlns:am3d="http://schemas.microsoft.com/office/drawing/2017/model3d" xmlns:o="urn:schemas-microsoft-com:office:office" xmlns:r="http://schemas.openxmlformats.org/officeDocument/2006/relationships" xmlns:m="http://schemas.openxmlformats.org/officeDocument/2006/math" xmlns:v="urn:schemas-microsoft-com:vml" xmlns:wp14="http://schemas.microsoft.com/office/word/2010/wordprocessingDrawing" xmlns:wp="http://schemas.openxmlformats.org/drawingml/2006/wordprocessingDrawing" xmlns:w10="urn:schemas-microsoft-com:office:word" xmlns:w="http://schemas.openxmlformats.org/wordprocessingml/2006/main" xmlns:w14="http://schemas.microsoft.com/office/word/2010/wordml" xmlns:w15="http://schemas.microsoft.com/office/word/2012/wordml" xmlns:w16cex="http://schemas.microsoft.com/office/word/2018/wordml/cex" xmlns:w16cid="http://schemas.microsoft.com/office/word/2016/wordml/cid" xmlns:w16="http://schemas.microsoft.com/office/word/2018/wordml" xmlns:w16sdtdh="http://schemas.microsoft.com/office/word/2020/wordml/sdtdatahash" xmlns:w16se="http://schemas.microsoft.com/office/word/2015/wordml/symex" xmlns:wpg="http://schemas.microsoft.com/office/word/2010/wordprocessingGroup" xmlns:wpi="http://schemas.microsoft.com/office/word/2010/wordprocessingInk" xmlns:wne="http://schemas.microsoft.com/office/word/2006/wordml" xmlns:wps="http://schemas.microsoft.com/office/word/2010/wordprocessingShape" mc:Ignorable="w14 w15 w16se w16cid w16 w16cex w16sdtdh wp14">
+  <w:p>
+    <w:pPr>
+      <w:pStyle w:val="Footer"/>
+    </w:pPr>
+  </w:p>
+</w:ftr>
+</file>
+
+<file path=word/footer2.xml><?xml version="1.0" encoding="utf-8"?>
+<w:ftr xmlns:wpc="http://schemas.microsoft.com/office/word/2010/wordprocessingCanvas" xmlns:cx="http://schemas.microsoft.com/office/drawing/2014/chartex" xmlns:cx1="http://schemas.microsoft.com/office/drawing/2015/9/8/chartex" xmlns:cx2="http://schemas.microsoft.com/office/drawing/2015/10/21/chartex" xmlns:cx3="http://schemas.microsoft.com/office/drawing/2016/5/9/chartex" xmlns:cx4="http://schemas.microsoft.com/office/drawing/2016/5/10/chartex" xmlns:cx5="http://schemas.microsoft.com/office/drawing/2016/5/11/chartex" xmlns:cx6="http://schemas.microsoft.com/office/drawing/2016/5/12/chartex" xmlns:cx7="http://schemas.microsoft.com/office/drawing/2016/5/13/chartex" xmlns:cx8="http://schemas.microsoft.com/office/drawing/2016/5/14/chartex" xmlns:mc="http://schemas.openxmlformats.org/markup-compatibility/2006" xmlns:aink="http://schemas.microsoft.com/office/drawing/2016/ink" xmlns:am3d="http://schemas.microsoft.com/office/drawing/2017/model3d" xmlns:o="urn:schemas-microsoft-com:office:office" xmlns:r="http://schemas.openxmlformats.org/officeDocument/2006/relationships" xmlns:m="http://schemas.openxmlformats.org/officeDocument/2006/math" xmlns:v="urn:schemas-microsoft-com:vml" xmlns:wp14="http://schemas.microsoft.com/office/word/2010/wordprocessingDrawing" xmlns:wp="http://schemas.openxmlformats.org/drawingml/2006/wordprocessingDrawing" xmlns:w10="urn:schemas-microsoft-com:office:word" xmlns:w="http://schemas.openxmlformats.org/wordprocessingml/2006/main" xmlns:w14="http://schemas.microsoft.com/office/word/2010/wordml" xmlns:w15="http://schemas.microsoft.com/office/word/2012/wordml" xmlns:w16cex="http://schemas.microsoft.com/office/word/2018/wordml/cex" xmlns:w16cid="http://schemas.microsoft.com/office/word/2016/wordml/cid" xmlns:w16="http://schemas.microsoft.com/office/word/2018/wordml" xmlns:w16sdtdh="http://schemas.microsoft.com/office/word/2020/wordml/sdtdatahash" xmlns:w16se="http://schemas.microsoft.com/office/word/2015/wordml/symex" xmlns:wpg="http://schemas.microsoft.com/office/word/2010/wordprocessingGroup" xmlns:wpi="http://schemas.microsoft.com/office/word/2010/wordprocessingInk" xmlns:wne="http://schemas.microsoft.com/office/word/2006/wordml" xmlns:wps="http://schemas.microsoft.com/office/word/2010/wordprocessingShape" mc:Ignorable="w14 w15 w16se w16cid w16 w16cex w16sdtdh wp14">
   <w:p>
     <w:pPr>
       <w:pStyle w:val="Footer"/>
@@ -8240,7 +9057,7 @@
             </wp:anchor>
           </w:drawing>
         </mc:Choice>
-        <mc:Fallback xmlns:w16="http://schemas.microsoft.com/office/word/2018/wordml" xmlns:w16cid="http://schemas.microsoft.com/office/word/2016/wordml/cid" xmlns:w16cex="http://schemas.microsoft.com/office/word/2018/wordml/cex" xmlns:am3d="http://schemas.microsoft.com/office/drawing/2017/model3d" xmlns:aink="http://schemas.microsoft.com/office/drawing/2016/ink" xmlns:cx8="http://schemas.microsoft.com/office/drawing/2016/5/14/chartex" xmlns:cx7="http://schemas.microsoft.com/office/drawing/2016/5/13/chartex" xmlns:cx6="http://schemas.microsoft.com/office/drawing/2016/5/12/chartex" xmlns:cx5="http://schemas.microsoft.com/office/drawing/2016/5/11/chartex" xmlns:cx4="http://schemas.microsoft.com/office/drawing/2016/5/10/chartex" xmlns:cx3="http://schemas.microsoft.com/office/drawing/2016/5/9/chartex" xmlns:cx2="http://schemas.microsoft.com/office/drawing/2015/10/21/chartex">
+        <mc:Fallback>
           <w:pict>
             <v:line id="shape_0" from="-0.05pt,5.2pt" to="520.7pt,5.2pt" ID="Straight Connector 19" stroked="t" style="position:absolute" wp14:anchorId="6D6A420E">
               <v:stroke color="#984807" weight="12600" joinstyle="round" endcap="round"/>
@@ -8311,33 +9128,17 @@
                               <w:sz w:val="17"/>
                               <w:szCs w:val="17"/>
                             </w:rPr>
-                            <w:t xml:space="preserve">© </w:t>
+                            <w:t xml:space="preserve">© SoftUni – </w:t>
                           </w:r>
-                          <w:proofErr w:type="spellStart"/>
-                          <w:r>
-                            <w:rPr>
-                              <w:sz w:val="17"/>
-                              <w:szCs w:val="17"/>
-                            </w:rPr>
-                            <w:t>SoftUni</w:t>
-                          </w:r>
-                          <w:proofErr w:type="spellEnd"/>
-                          <w:r>
-                            <w:rPr>
-                              <w:sz w:val="17"/>
-                              <w:szCs w:val="17"/>
-                            </w:rPr>
-                            <w:t xml:space="preserve"> – </w:t>
-                          </w:r>
-                          <w:hyperlink r:id="rId1">
+                          <w:hyperlink r:id="rId1" w:history="1">
                             <w:r>
                               <w:rPr>
-                                <w:rStyle w:val="InternetLink"/>
+                                <w:rStyle w:val="Hyperlink"/>
                                 <w:color w:val="0882DE"/>
                                 <w:sz w:val="17"/>
                                 <w:szCs w:val="17"/>
                               </w:rPr>
-                              <w:t>https://softuni.org</w:t>
+                              <w:t>about.softuni.bg</w:t>
                             </w:r>
                           </w:hyperlink>
                           <w:r>
@@ -8845,7 +9646,7 @@
             </wp:anchor>
           </w:drawing>
         </mc:Choice>
-        <mc:Fallback xmlns:w16="http://schemas.microsoft.com/office/word/2018/wordml" xmlns:w16cid="http://schemas.microsoft.com/office/word/2016/wordml/cid" xmlns:w16cex="http://schemas.microsoft.com/office/word/2018/wordml/cex" xmlns:am3d="http://schemas.microsoft.com/office/drawing/2017/model3d" xmlns:aink="http://schemas.microsoft.com/office/drawing/2016/ink" xmlns:cx8="http://schemas.microsoft.com/office/drawing/2016/5/14/chartex" xmlns:cx7="http://schemas.microsoft.com/office/drawing/2016/5/13/chartex" xmlns:cx6="http://schemas.microsoft.com/office/drawing/2016/5/12/chartex" xmlns:cx5="http://schemas.microsoft.com/office/drawing/2016/5/11/chartex" xmlns:cx4="http://schemas.microsoft.com/office/drawing/2016/5/10/chartex" xmlns:cx3="http://schemas.microsoft.com/office/drawing/2016/5/9/chartex" xmlns:cx2="http://schemas.microsoft.com/office/drawing/2015/10/21/chartex">
+        <mc:Fallback>
           <w:pict>
             <v:rect w14:anchorId="70B6BEAE" id="Text Box 16" o:spid="_x0000_s1026" style="position:absolute;margin-left:109pt;margin-top:7pt;width:411.45pt;height:40.5pt;z-index:-503316461;visibility:visible;mso-wrap-style:square;mso-wrap-distance-left:0;mso-wrap-distance-top:0;mso-wrap-distance-right:0;mso-wrap-distance-bottom:0;mso-position-horizontal:absolute;mso-position-horizontal-relative:text;mso-position-vertical:absolute;mso-position-vertical-relative:text;v-text-anchor:top" o:gfxdata="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" filled="f" stroked="f" strokeweight=".26mm">
               <v:textbox inset=".49mm,1.2mm,.49mm,.49mm">
@@ -8862,15 +9663,15 @@
                       </w:rPr>
                       <w:t xml:space="preserve">© SoftUni – </w:t>
                     </w:r>
-                    <w:hyperlink r:id="rId20">
+                    <w:hyperlink r:id="rId20" w:history="1">
                       <w:r>
                         <w:rPr>
-                          <w:rStyle w:val="InternetLink"/>
+                          <w:rStyle w:val="Hyperlink"/>
                           <w:color w:val="0882DE"/>
                           <w:sz w:val="17"/>
                           <w:szCs w:val="17"/>
                         </w:rPr>
-                        <w:t>https://softuni.org</w:t>
+                        <w:t>about.softuni.bg</w:t>
                       </w:r>
                     </w:hyperlink>
                     <w:r>
@@ -8880,8 +9681,8 @@
                       </w:rPr>
                       <w:t>. Copyrighted document. Unauthorized copy, reproduction or use is not permitted.</w:t>
                     </w:r>
-                    <w:bookmarkStart w:id="1" w:name="_Hlk24191091"/>
-                    <w:bookmarkEnd w:id="1"/>
+                    <w:bookmarkStart w:id="2" w:name="_Hlk24191091"/>
+                    <w:bookmarkEnd w:id="2"/>
                   </w:p>
                   <w:p>
                     <w:pPr>
@@ -9457,7 +10258,7 @@
             </wp:anchor>
           </w:drawing>
         </mc:Choice>
-        <mc:Fallback xmlns:w16="http://schemas.microsoft.com/office/word/2018/wordml" xmlns:w16cid="http://schemas.microsoft.com/office/word/2016/wordml/cid" xmlns:w16cex="http://schemas.microsoft.com/office/word/2018/wordml/cex" xmlns:am3d="http://schemas.microsoft.com/office/drawing/2017/model3d" xmlns:aink="http://schemas.microsoft.com/office/drawing/2016/ink" xmlns:cx8="http://schemas.microsoft.com/office/drawing/2016/5/14/chartex" xmlns:cx7="http://schemas.microsoft.com/office/drawing/2016/5/13/chartex" xmlns:cx6="http://schemas.microsoft.com/office/drawing/2016/5/12/chartex" xmlns:cx5="http://schemas.microsoft.com/office/drawing/2016/5/11/chartex" xmlns:cx4="http://schemas.microsoft.com/office/drawing/2016/5/10/chartex" xmlns:cx3="http://schemas.microsoft.com/office/drawing/2016/5/9/chartex" xmlns:cx2="http://schemas.microsoft.com/office/drawing/2015/10/21/chartex">
+        <mc:Fallback>
           <w:pict>
             <v:rect w14:anchorId="7166034E" id="Text Box 6" o:spid="_x0000_s1027" style="position:absolute;margin-left:109.85pt;margin-top:28.05pt;width:40.2pt;height:13.05pt;z-index:-503316452;visibility:visible;mso-wrap-style:square;mso-wrap-distance-left:0;mso-wrap-distance-top:0;mso-wrap-distance-right:0;mso-wrap-distance-bottom:0;mso-position-horizontal:absolute;mso-position-horizontal-relative:text;mso-position-vertical:absolute;mso-position-vertical-relative:text;v-text-anchor:middle" o:gfxdata="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" filled="f" stroked="f" strokeweight=".18mm">
               <v:textbox inset=".49mm,0,0,0">
@@ -9822,8 +10623,18 @@
 </w:ftr>
 </file>
 
+<file path=word/footer3.xml><?xml version="1.0" encoding="utf-8"?>
+<w:ftr xmlns:wpc="http://schemas.microsoft.com/office/word/2010/wordprocessingCanvas" xmlns:cx="http://schemas.microsoft.com/office/drawing/2014/chartex" xmlns:cx1="http://schemas.microsoft.com/office/drawing/2015/9/8/chartex" xmlns:cx2="http://schemas.microsoft.com/office/drawing/2015/10/21/chartex" xmlns:cx3="http://schemas.microsoft.com/office/drawing/2016/5/9/chartex" xmlns:cx4="http://schemas.microsoft.com/office/drawing/2016/5/10/chartex" xmlns:cx5="http://schemas.microsoft.com/office/drawing/2016/5/11/chartex" xmlns:cx6="http://schemas.microsoft.com/office/drawing/2016/5/12/chartex" xmlns:cx7="http://schemas.microsoft.com/office/drawing/2016/5/13/chartex" xmlns:cx8="http://schemas.microsoft.com/office/drawing/2016/5/14/chartex" xmlns:mc="http://schemas.openxmlformats.org/markup-compatibility/2006" xmlns:aink="http://schemas.microsoft.com/office/drawing/2016/ink" xmlns:am3d="http://schemas.microsoft.com/office/drawing/2017/model3d" xmlns:o="urn:schemas-microsoft-com:office:office" xmlns:r="http://schemas.openxmlformats.org/officeDocument/2006/relationships" xmlns:m="http://schemas.openxmlformats.org/officeDocument/2006/math" xmlns:v="urn:schemas-microsoft-com:vml" xmlns:wp14="http://schemas.microsoft.com/office/word/2010/wordprocessingDrawing" xmlns:wp="http://schemas.openxmlformats.org/drawingml/2006/wordprocessingDrawing" xmlns:w10="urn:schemas-microsoft-com:office:word" xmlns:w="http://schemas.openxmlformats.org/wordprocessingml/2006/main" xmlns:w14="http://schemas.microsoft.com/office/word/2010/wordml" xmlns:w15="http://schemas.microsoft.com/office/word/2012/wordml" xmlns:w16cex="http://schemas.microsoft.com/office/word/2018/wordml/cex" xmlns:w16cid="http://schemas.microsoft.com/office/word/2016/wordml/cid" xmlns:w16="http://schemas.microsoft.com/office/word/2018/wordml" xmlns:w16sdtdh="http://schemas.microsoft.com/office/word/2020/wordml/sdtdatahash" xmlns:w16se="http://schemas.microsoft.com/office/word/2015/wordml/symex" xmlns:wpg="http://schemas.microsoft.com/office/word/2010/wordprocessingGroup" xmlns:wpi="http://schemas.microsoft.com/office/word/2010/wordprocessingInk" xmlns:wne="http://schemas.microsoft.com/office/word/2006/wordml" xmlns:wps="http://schemas.microsoft.com/office/word/2010/wordprocessingShape" mc:Ignorable="w14 w15 w16se w16cid w16 w16cex w16sdtdh wp14">
+  <w:p>
+    <w:pPr>
+      <w:pStyle w:val="Footer"/>
+    </w:pPr>
+  </w:p>
+</w:ftr>
+</file>
+
 <file path=word/footnotes.xml><?xml version="1.0" encoding="utf-8"?>
-<w:footnotes xmlns:wpc="http://schemas.microsoft.com/office/word/2010/wordprocessingCanvas" xmlns:cx="http://schemas.microsoft.com/office/drawing/2014/chartex" xmlns:cx1="http://schemas.microsoft.com/office/drawing/2015/9/8/chartex" xmlns:mc="http://schemas.openxmlformats.org/markup-compatibility/2006" xmlns:o="urn:schemas-microsoft-com:office:office" xmlns:r="http://schemas.openxmlformats.org/officeDocument/2006/relationships" xmlns:m="http://schemas.openxmlformats.org/officeDocument/2006/math" xmlns:v="urn:schemas-microsoft-com:vml" xmlns:wp14="http://schemas.microsoft.com/office/word/2010/wordprocessingDrawing" xmlns:wp="http://schemas.openxmlformats.org/drawingml/2006/wordprocessingDrawing" xmlns:w10="urn:schemas-microsoft-com:office:word" xmlns:w="http://schemas.openxmlformats.org/wordprocessingml/2006/main" xmlns:w14="http://schemas.microsoft.com/office/word/2010/wordml" xmlns:w15="http://schemas.microsoft.com/office/word/2012/wordml" xmlns:w16se="http://schemas.microsoft.com/office/word/2015/wordml/symex" xmlns:wpg="http://schemas.microsoft.com/office/word/2010/wordprocessingGroup" xmlns:wpi="http://schemas.microsoft.com/office/word/2010/wordprocessingInk" xmlns:wne="http://schemas.microsoft.com/office/word/2006/wordml" xmlns:wps="http://schemas.microsoft.com/office/word/2010/wordprocessingShape" mc:Ignorable="w14 w15 w16se wp14">
+<w:footnotes xmlns:wpc="http://schemas.microsoft.com/office/word/2010/wordprocessingCanvas" xmlns:cx="http://schemas.microsoft.com/office/drawing/2014/chartex" xmlns:cx1="http://schemas.microsoft.com/office/drawing/2015/9/8/chartex" xmlns:cx2="http://schemas.microsoft.com/office/drawing/2015/10/21/chartex" xmlns:cx3="http://schemas.microsoft.com/office/drawing/2016/5/9/chartex" xmlns:cx4="http://schemas.microsoft.com/office/drawing/2016/5/10/chartex" xmlns:cx5="http://schemas.microsoft.com/office/drawing/2016/5/11/chartex" xmlns:cx6="http://schemas.microsoft.com/office/drawing/2016/5/12/chartex" xmlns:cx7="http://schemas.microsoft.com/office/drawing/2016/5/13/chartex" xmlns:cx8="http://schemas.microsoft.com/office/drawing/2016/5/14/chartex" xmlns:mc="http://schemas.openxmlformats.org/markup-compatibility/2006" xmlns:aink="http://schemas.microsoft.com/office/drawing/2016/ink" xmlns:am3d="http://schemas.microsoft.com/office/drawing/2017/model3d" xmlns:o="urn:schemas-microsoft-com:office:office" xmlns:r="http://schemas.openxmlformats.org/officeDocument/2006/relationships" xmlns:m="http://schemas.openxmlformats.org/officeDocument/2006/math" xmlns:v="urn:schemas-microsoft-com:vml" xmlns:wp14="http://schemas.microsoft.com/office/word/2010/wordprocessingDrawing" xmlns:wp="http://schemas.openxmlformats.org/drawingml/2006/wordprocessingDrawing" xmlns:w10="urn:schemas-microsoft-com:office:word" xmlns:w="http://schemas.openxmlformats.org/wordprocessingml/2006/main" xmlns:w14="http://schemas.microsoft.com/office/word/2010/wordml" xmlns:w15="http://schemas.microsoft.com/office/word/2012/wordml" xmlns:w16cex="http://schemas.microsoft.com/office/word/2018/wordml/cex" xmlns:w16cid="http://schemas.microsoft.com/office/word/2016/wordml/cid" xmlns:w16="http://schemas.microsoft.com/office/word/2018/wordml" xmlns:w16sdtdh="http://schemas.microsoft.com/office/word/2020/wordml/sdtdatahash" xmlns:w16se="http://schemas.microsoft.com/office/word/2015/wordml/symex" xmlns:wpg="http://schemas.microsoft.com/office/word/2010/wordprocessingGroup" xmlns:wpi="http://schemas.microsoft.com/office/word/2010/wordprocessingInk" xmlns:wne="http://schemas.microsoft.com/office/word/2006/wordml" xmlns:wps="http://schemas.microsoft.com/office/word/2010/wordprocessingShape" mc:Ignorable="w14 w15 w16se w16cid w16 w16cex w16sdtdh wp14">
   <w:footnote w:type="separator" w:id="-1">
     <w:p>
       <w:pPr>
@@ -9848,7 +10659,17 @@
 </file>
 
 <file path=word/header1.xml><?xml version="1.0" encoding="utf-8"?>
-<w:hdr xmlns:wpc="http://schemas.microsoft.com/office/word/2010/wordprocessingCanvas" xmlns:cx="http://schemas.microsoft.com/office/drawing/2014/chartex" xmlns:cx1="http://schemas.microsoft.com/office/drawing/2015/9/8/chartex" xmlns:mc="http://schemas.openxmlformats.org/markup-compatibility/2006" xmlns:o="urn:schemas-microsoft-com:office:office" xmlns:r="http://schemas.openxmlformats.org/officeDocument/2006/relationships" xmlns:m="http://schemas.openxmlformats.org/officeDocument/2006/math" xmlns:v="urn:schemas-microsoft-com:vml" xmlns:wp14="http://schemas.microsoft.com/office/word/2010/wordprocessingDrawing" xmlns:wp="http://schemas.openxmlformats.org/drawingml/2006/wordprocessingDrawing" xmlns:w10="urn:schemas-microsoft-com:office:word" xmlns:w="http://schemas.openxmlformats.org/wordprocessingml/2006/main" xmlns:w14="http://schemas.microsoft.com/office/word/2010/wordml" xmlns:w15="http://schemas.microsoft.com/office/word/2012/wordml" xmlns:w16se="http://schemas.microsoft.com/office/word/2015/wordml/symex" xmlns:wpg="http://schemas.microsoft.com/office/word/2010/wordprocessingGroup" xmlns:wpi="http://schemas.microsoft.com/office/word/2010/wordprocessingInk" xmlns:wne="http://schemas.microsoft.com/office/word/2006/wordml" xmlns:wps="http://schemas.microsoft.com/office/word/2010/wordprocessingShape" mc:Ignorable="w14 w15 w16se wp14">
+<w:hdr xmlns:wpc="http://schemas.microsoft.com/office/word/2010/wordprocessingCanvas" xmlns:cx="http://schemas.microsoft.com/office/drawing/2014/chartex" xmlns:cx1="http://schemas.microsoft.com/office/drawing/2015/9/8/chartex" xmlns:cx2="http://schemas.microsoft.com/office/drawing/2015/10/21/chartex" xmlns:cx3="http://schemas.microsoft.com/office/drawing/2016/5/9/chartex" xmlns:cx4="http://schemas.microsoft.com/office/drawing/2016/5/10/chartex" xmlns:cx5="http://schemas.microsoft.com/office/drawing/2016/5/11/chartex" xmlns:cx6="http://schemas.microsoft.com/office/drawing/2016/5/12/chartex" xmlns:cx7="http://schemas.microsoft.com/office/drawing/2016/5/13/chartex" xmlns:cx8="http://schemas.microsoft.com/office/drawing/2016/5/14/chartex" xmlns:mc="http://schemas.openxmlformats.org/markup-compatibility/2006" xmlns:aink="http://schemas.microsoft.com/office/drawing/2016/ink" xmlns:am3d="http://schemas.microsoft.com/office/drawing/2017/model3d" xmlns:o="urn:schemas-microsoft-com:office:office" xmlns:r="http://schemas.openxmlformats.org/officeDocument/2006/relationships" xmlns:m="http://schemas.openxmlformats.org/officeDocument/2006/math" xmlns:v="urn:schemas-microsoft-com:vml" xmlns:wp14="http://schemas.microsoft.com/office/word/2010/wordprocessingDrawing" xmlns:wp="http://schemas.openxmlformats.org/drawingml/2006/wordprocessingDrawing" xmlns:w10="urn:schemas-microsoft-com:office:word" xmlns:w="http://schemas.openxmlformats.org/wordprocessingml/2006/main" xmlns:w14="http://schemas.microsoft.com/office/word/2010/wordml" xmlns:w15="http://schemas.microsoft.com/office/word/2012/wordml" xmlns:w16cex="http://schemas.microsoft.com/office/word/2018/wordml/cex" xmlns:w16cid="http://schemas.microsoft.com/office/word/2016/wordml/cid" xmlns:w16="http://schemas.microsoft.com/office/word/2018/wordml" xmlns:w16sdtdh="http://schemas.microsoft.com/office/word/2020/wordml/sdtdatahash" xmlns:w16se="http://schemas.microsoft.com/office/word/2015/wordml/symex" xmlns:wpg="http://schemas.microsoft.com/office/word/2010/wordprocessingGroup" xmlns:wpi="http://schemas.microsoft.com/office/word/2010/wordprocessingInk" xmlns:wne="http://schemas.microsoft.com/office/word/2006/wordml" xmlns:wps="http://schemas.microsoft.com/office/word/2010/wordprocessingShape" mc:Ignorable="w14 w15 w16se w16cid w16 w16cex w16sdtdh wp14">
+  <w:p>
+    <w:pPr>
+      <w:pStyle w:val="Header"/>
+    </w:pPr>
+  </w:p>
+</w:hdr>
+</file>
+
+<file path=word/header2.xml><?xml version="1.0" encoding="utf-8"?>
+<w:hdr xmlns:wpc="http://schemas.microsoft.com/office/word/2010/wordprocessingCanvas" xmlns:cx="http://schemas.microsoft.com/office/drawing/2014/chartex" xmlns:cx1="http://schemas.microsoft.com/office/drawing/2015/9/8/chartex" xmlns:cx2="http://schemas.microsoft.com/office/drawing/2015/10/21/chartex" xmlns:cx3="http://schemas.microsoft.com/office/drawing/2016/5/9/chartex" xmlns:cx4="http://schemas.microsoft.com/office/drawing/2016/5/10/chartex" xmlns:cx5="http://schemas.microsoft.com/office/drawing/2016/5/11/chartex" xmlns:cx6="http://schemas.microsoft.com/office/drawing/2016/5/12/chartex" xmlns:cx7="http://schemas.microsoft.com/office/drawing/2016/5/13/chartex" xmlns:cx8="http://schemas.microsoft.com/office/drawing/2016/5/14/chartex" xmlns:mc="http://schemas.openxmlformats.org/markup-compatibility/2006" xmlns:aink="http://schemas.microsoft.com/office/drawing/2016/ink" xmlns:am3d="http://schemas.microsoft.com/office/drawing/2017/model3d" xmlns:o="urn:schemas-microsoft-com:office:office" xmlns:r="http://schemas.openxmlformats.org/officeDocument/2006/relationships" xmlns:m="http://schemas.openxmlformats.org/officeDocument/2006/math" xmlns:v="urn:schemas-microsoft-com:vml" xmlns:wp14="http://schemas.microsoft.com/office/word/2010/wordprocessingDrawing" xmlns:wp="http://schemas.openxmlformats.org/drawingml/2006/wordprocessingDrawing" xmlns:w10="urn:schemas-microsoft-com:office:word" xmlns:w="http://schemas.openxmlformats.org/wordprocessingml/2006/main" xmlns:w14="http://schemas.microsoft.com/office/word/2010/wordml" xmlns:w15="http://schemas.microsoft.com/office/word/2012/wordml" xmlns:w16cex="http://schemas.microsoft.com/office/word/2018/wordml/cex" xmlns:w16cid="http://schemas.microsoft.com/office/word/2016/wordml/cid" xmlns:w16="http://schemas.microsoft.com/office/word/2018/wordml" xmlns:w16sdtdh="http://schemas.microsoft.com/office/word/2020/wordml/sdtdatahash" xmlns:w16se="http://schemas.microsoft.com/office/word/2015/wordml/symex" xmlns:wpg="http://schemas.microsoft.com/office/word/2010/wordprocessingGroup" xmlns:wpi="http://schemas.microsoft.com/office/word/2010/wordprocessingInk" xmlns:wne="http://schemas.microsoft.com/office/word/2006/wordml" xmlns:wps="http://schemas.microsoft.com/office/word/2010/wordprocessingShape" mc:Ignorable="w14 w15 w16se w16cid w16 w16cex w16sdtdh wp14">
   <w:p>
     <w:pPr>
       <w:pStyle w:val="Header"/>
@@ -9858,8 +10679,18 @@
 </w:hdr>
 </file>
 
+<file path=word/header3.xml><?xml version="1.0" encoding="utf-8"?>
+<w:hdr xmlns:wpc="http://schemas.microsoft.com/office/word/2010/wordprocessingCanvas" xmlns:cx="http://schemas.microsoft.com/office/drawing/2014/chartex" xmlns:cx1="http://schemas.microsoft.com/office/drawing/2015/9/8/chartex" xmlns:cx2="http://schemas.microsoft.com/office/drawing/2015/10/21/chartex" xmlns:cx3="http://schemas.microsoft.com/office/drawing/2016/5/9/chartex" xmlns:cx4="http://schemas.microsoft.com/office/drawing/2016/5/10/chartex" xmlns:cx5="http://schemas.microsoft.com/office/drawing/2016/5/11/chartex" xmlns:cx6="http://schemas.microsoft.com/office/drawing/2016/5/12/chartex" xmlns:cx7="http://schemas.microsoft.com/office/drawing/2016/5/13/chartex" xmlns:cx8="http://schemas.microsoft.com/office/drawing/2016/5/14/chartex" xmlns:mc="http://schemas.openxmlformats.org/markup-compatibility/2006" xmlns:aink="http://schemas.microsoft.com/office/drawing/2016/ink" xmlns:am3d="http://schemas.microsoft.com/office/drawing/2017/model3d" xmlns:o="urn:schemas-microsoft-com:office:office" xmlns:r="http://schemas.openxmlformats.org/officeDocument/2006/relationships" xmlns:m="http://schemas.openxmlformats.org/officeDocument/2006/math" xmlns:v="urn:schemas-microsoft-com:vml" xmlns:wp14="http://schemas.microsoft.com/office/word/2010/wordprocessingDrawing" xmlns:wp="http://schemas.openxmlformats.org/drawingml/2006/wordprocessingDrawing" xmlns:w10="urn:schemas-microsoft-com:office:word" xmlns:w="http://schemas.openxmlformats.org/wordprocessingml/2006/main" xmlns:w14="http://schemas.microsoft.com/office/word/2010/wordml" xmlns:w15="http://schemas.microsoft.com/office/word/2012/wordml" xmlns:w16cex="http://schemas.microsoft.com/office/word/2018/wordml/cex" xmlns:w16cid="http://schemas.microsoft.com/office/word/2016/wordml/cid" xmlns:w16="http://schemas.microsoft.com/office/word/2018/wordml" xmlns:w16sdtdh="http://schemas.microsoft.com/office/word/2020/wordml/sdtdatahash" xmlns:w16se="http://schemas.microsoft.com/office/word/2015/wordml/symex" xmlns:wpg="http://schemas.microsoft.com/office/word/2010/wordprocessingGroup" xmlns:wpi="http://schemas.microsoft.com/office/word/2010/wordprocessingInk" xmlns:wne="http://schemas.microsoft.com/office/word/2006/wordml" xmlns:wps="http://schemas.microsoft.com/office/word/2010/wordprocessingShape" mc:Ignorable="w14 w15 w16se w16cid w16 w16cex w16sdtdh wp14">
+  <w:p>
+    <w:pPr>
+      <w:pStyle w:val="Header"/>
+    </w:pPr>
+  </w:p>
+</w:hdr>
+</file>
+
 <file path=word/numbering.xml><?xml version="1.0" encoding="utf-8"?>
-<w:numbering xmlns:wpc="http://schemas.microsoft.com/office/word/2010/wordprocessingCanvas" xmlns:cx="http://schemas.microsoft.com/office/drawing/2014/chartex" xmlns:cx1="http://schemas.microsoft.com/office/drawing/2015/9/8/chartex" xmlns:mc="http://schemas.openxmlformats.org/markup-compatibility/2006" xmlns:o="urn:schemas-microsoft-com:office:office" xmlns:r="http://schemas.openxmlformats.org/officeDocument/2006/relationships" xmlns:m="http://schemas.openxmlformats.org/officeDocument/2006/math" xmlns:v="urn:schemas-microsoft-com:vml" xmlns:wp14="http://schemas.microsoft.com/office/word/2010/wordprocessingDrawing" xmlns:wp="http://schemas.openxmlformats.org/drawingml/2006/wordprocessingDrawing" xmlns:w10="urn:schemas-microsoft-com:office:word" xmlns:w="http://schemas.openxmlformats.org/wordprocessingml/2006/main" xmlns:w14="http://schemas.microsoft.com/office/word/2010/wordml" xmlns:w15="http://schemas.microsoft.com/office/word/2012/wordml" xmlns:w16se="http://schemas.microsoft.com/office/word/2015/wordml/symex" xmlns:wpg="http://schemas.microsoft.com/office/word/2010/wordprocessingGroup" xmlns:wpi="http://schemas.microsoft.com/office/word/2010/wordprocessingInk" xmlns:wne="http://schemas.microsoft.com/office/word/2006/wordml" xmlns:wps="http://schemas.microsoft.com/office/word/2010/wordprocessingShape" mc:Ignorable="w14 w15 w16se wp14">
+<w:numbering xmlns:wpc="http://schemas.microsoft.com/office/word/2010/wordprocessingCanvas" xmlns:cx="http://schemas.microsoft.com/office/drawing/2014/chartex" xmlns:cx1="http://schemas.microsoft.com/office/drawing/2015/9/8/chartex" xmlns:cx2="http://schemas.microsoft.com/office/drawing/2015/10/21/chartex" xmlns:cx3="http://schemas.microsoft.com/office/drawing/2016/5/9/chartex" xmlns:cx4="http://schemas.microsoft.com/office/drawing/2016/5/10/chartex" xmlns:cx5="http://schemas.microsoft.com/office/drawing/2016/5/11/chartex" xmlns:cx6="http://schemas.microsoft.com/office/drawing/2016/5/12/chartex" xmlns:cx7="http://schemas.microsoft.com/office/drawing/2016/5/13/chartex" xmlns:cx8="http://schemas.microsoft.com/office/drawing/2016/5/14/chartex" xmlns:mc="http://schemas.openxmlformats.org/markup-compatibility/2006" xmlns:aink="http://schemas.microsoft.com/office/drawing/2016/ink" xmlns:am3d="http://schemas.microsoft.com/office/drawing/2017/model3d" xmlns:o="urn:schemas-microsoft-com:office:office" xmlns:r="http://schemas.openxmlformats.org/officeDocument/2006/relationships" xmlns:m="http://schemas.openxmlformats.org/officeDocument/2006/math" xmlns:v="urn:schemas-microsoft-com:vml" xmlns:wp14="http://schemas.microsoft.com/office/word/2010/wordprocessingDrawing" xmlns:wp="http://schemas.openxmlformats.org/drawingml/2006/wordprocessingDrawing" xmlns:w10="urn:schemas-microsoft-com:office:word" xmlns:w="http://schemas.openxmlformats.org/wordprocessingml/2006/main" xmlns:w14="http://schemas.microsoft.com/office/word/2010/wordml" xmlns:w15="http://schemas.microsoft.com/office/word/2012/wordml" xmlns:w16cex="http://schemas.microsoft.com/office/word/2018/wordml/cex" xmlns:w16cid="http://schemas.microsoft.com/office/word/2016/wordml/cid" xmlns:w16="http://schemas.microsoft.com/office/word/2018/wordml" xmlns:w16sdtdh="http://schemas.microsoft.com/office/word/2020/wordml/sdtdatahash" xmlns:w16se="http://schemas.microsoft.com/office/word/2015/wordml/symex" xmlns:wpg="http://schemas.microsoft.com/office/word/2010/wordprocessingGroup" xmlns:wpi="http://schemas.microsoft.com/office/word/2010/wordprocessingInk" xmlns:wne="http://schemas.microsoft.com/office/word/2006/wordml" xmlns:wps="http://schemas.microsoft.com/office/word/2010/wordprocessingShape" mc:Ignorable="w14 w15 w16se w16cid w16 w16cex w16sdtdh wp14">
   <w:abstractNum w:abstractNumId="0" w15:restartNumberingAfterBreak="0">
     <w:nsid w:val="042D6451"/>
     <w:multiLevelType w:val="multilevel"/>
@@ -10087,6 +10918,92 @@
     </w:lvl>
   </w:abstractNum>
   <w:abstractNum w:abstractNumId="2" w15:restartNumberingAfterBreak="0">
+    <w:nsid w:val="14F65739"/>
+    <w:multiLevelType w:val="hybridMultilevel"/>
+    <w:tmpl w:val="C4A20348"/>
+    <w:lvl w:ilvl="0" w:tplc="0409000F">
+      <w:start w:val="1"/>
+      <w:numFmt w:val="decimal"/>
+      <w:lvlText w:val="%1."/>
+      <w:lvlJc w:val="left"/>
+      <w:pPr>
+        <w:ind w:left="720" w:hanging="360"/>
+      </w:pPr>
+    </w:lvl>
+    <w:lvl w:ilvl="1" w:tplc="04090019" w:tentative="1">
+      <w:start w:val="1"/>
+      <w:numFmt w:val="lowerLetter"/>
+      <w:lvlText w:val="%2."/>
+      <w:lvlJc w:val="left"/>
+      <w:pPr>
+        <w:ind w:left="1440" w:hanging="360"/>
+      </w:pPr>
+    </w:lvl>
+    <w:lvl w:ilvl="2" w:tplc="0409001B" w:tentative="1">
+      <w:start w:val="1"/>
+      <w:numFmt w:val="lowerRoman"/>
+      <w:lvlText w:val="%3."/>
+      <w:lvlJc w:val="right"/>
+      <w:pPr>
+        <w:ind w:left="2160" w:hanging="180"/>
+      </w:pPr>
+    </w:lvl>
+    <w:lvl w:ilvl="3" w:tplc="0409000F" w:tentative="1">
+      <w:start w:val="1"/>
+      <w:numFmt w:val="decimal"/>
+      <w:lvlText w:val="%4."/>
+      <w:lvlJc w:val="left"/>
+      <w:pPr>
+        <w:ind w:left="2880" w:hanging="360"/>
+      </w:pPr>
+    </w:lvl>
+    <w:lvl w:ilvl="4" w:tplc="04090019" w:tentative="1">
+      <w:start w:val="1"/>
+      <w:numFmt w:val="lowerLetter"/>
+      <w:lvlText w:val="%5."/>
+      <w:lvlJc w:val="left"/>
+      <w:pPr>
+        <w:ind w:left="3600" w:hanging="360"/>
+      </w:pPr>
+    </w:lvl>
+    <w:lvl w:ilvl="5" w:tplc="0409001B" w:tentative="1">
+      <w:start w:val="1"/>
+      <w:numFmt w:val="lowerRoman"/>
+      <w:lvlText w:val="%6."/>
+      <w:lvlJc w:val="right"/>
+      <w:pPr>
+        <w:ind w:left="4320" w:hanging="180"/>
+      </w:pPr>
+    </w:lvl>
+    <w:lvl w:ilvl="6" w:tplc="0409000F" w:tentative="1">
+      <w:start w:val="1"/>
+      <w:numFmt w:val="decimal"/>
+      <w:lvlText w:val="%7."/>
+      <w:lvlJc w:val="left"/>
+      <w:pPr>
+        <w:ind w:left="5040" w:hanging="360"/>
+      </w:pPr>
+    </w:lvl>
+    <w:lvl w:ilvl="7" w:tplc="04090019" w:tentative="1">
+      <w:start w:val="1"/>
+      <w:numFmt w:val="lowerLetter"/>
+      <w:lvlText w:val="%8."/>
+      <w:lvlJc w:val="left"/>
+      <w:pPr>
+        <w:ind w:left="5760" w:hanging="360"/>
+      </w:pPr>
+    </w:lvl>
+    <w:lvl w:ilvl="8" w:tplc="0409001B" w:tentative="1">
+      <w:start w:val="1"/>
+      <w:numFmt w:val="lowerRoman"/>
+      <w:lvlText w:val="%9."/>
+      <w:lvlJc w:val="right"/>
+      <w:pPr>
+        <w:ind w:left="6480" w:hanging="180"/>
+      </w:pPr>
+    </w:lvl>
+  </w:abstractNum>
+  <w:abstractNum w:abstractNumId="3" w15:restartNumberingAfterBreak="0">
     <w:nsid w:val="16E513DB"/>
     <w:multiLevelType w:val="hybridMultilevel"/>
     <w:tmpl w:val="EC7E3CB0"/>
@@ -10199,7 +11116,7 @@
       </w:rPr>
     </w:lvl>
   </w:abstractNum>
-  <w:abstractNum w:abstractNumId="3" w15:restartNumberingAfterBreak="0">
+  <w:abstractNum w:abstractNumId="4" w15:restartNumberingAfterBreak="0">
     <w:nsid w:val="17CC1352"/>
     <w:multiLevelType w:val="multilevel"/>
     <w:tmpl w:val="1B9207E4"/>
@@ -10312,7 +11229,7 @@
       </w:rPr>
     </w:lvl>
   </w:abstractNum>
-  <w:abstractNum w:abstractNumId="4" w15:restartNumberingAfterBreak="0">
+  <w:abstractNum w:abstractNumId="5" w15:restartNumberingAfterBreak="0">
     <w:nsid w:val="17EA0F52"/>
     <w:multiLevelType w:val="multilevel"/>
     <w:tmpl w:val="D316693E"/>
@@ -10425,7 +11342,7 @@
       </w:rPr>
     </w:lvl>
   </w:abstractNum>
-  <w:abstractNum w:abstractNumId="5" w15:restartNumberingAfterBreak="0">
+  <w:abstractNum w:abstractNumId="6" w15:restartNumberingAfterBreak="0">
     <w:nsid w:val="1E4E4D8A"/>
     <w:multiLevelType w:val="multilevel"/>
     <w:tmpl w:val="BC243C54"/>
@@ -10539,7 +11456,7 @@
       </w:rPr>
     </w:lvl>
   </w:abstractNum>
-  <w:abstractNum w:abstractNumId="6" w15:restartNumberingAfterBreak="0">
+  <w:abstractNum w:abstractNumId="7" w15:restartNumberingAfterBreak="0">
     <w:nsid w:val="1FA83285"/>
     <w:multiLevelType w:val="hybridMultilevel"/>
     <w:tmpl w:val="CE9E0C0A"/>
@@ -10652,7 +11569,7 @@
       </w:rPr>
     </w:lvl>
   </w:abstractNum>
-  <w:abstractNum w:abstractNumId="7" w15:restartNumberingAfterBreak="0">
+  <w:abstractNum w:abstractNumId="8" w15:restartNumberingAfterBreak="0">
     <w:nsid w:val="210044C7"/>
     <w:multiLevelType w:val="multilevel"/>
     <w:tmpl w:val="87AEC0D0"/>
@@ -10765,7 +11682,7 @@
       </w:rPr>
     </w:lvl>
   </w:abstractNum>
-  <w:abstractNum w:abstractNumId="8" w15:restartNumberingAfterBreak="0">
+  <w:abstractNum w:abstractNumId="9" w15:restartNumberingAfterBreak="0">
     <w:nsid w:val="27812768"/>
     <w:multiLevelType w:val="multilevel"/>
     <w:tmpl w:val="1BCA7A9E"/>
@@ -10879,7 +11796,7 @@
       </w:rPr>
     </w:lvl>
   </w:abstractNum>
-  <w:abstractNum w:abstractNumId="9" w15:restartNumberingAfterBreak="0">
+  <w:abstractNum w:abstractNumId="10" w15:restartNumberingAfterBreak="0">
     <w:nsid w:val="290445B3"/>
     <w:multiLevelType w:val="multilevel"/>
     <w:tmpl w:val="48BCBBB8"/>
@@ -11001,7 +11918,7 @@
       </w:rPr>
     </w:lvl>
   </w:abstractNum>
-  <w:abstractNum w:abstractNumId="10" w15:restartNumberingAfterBreak="0">
+  <w:abstractNum w:abstractNumId="11" w15:restartNumberingAfterBreak="0">
     <w:nsid w:val="29FD142C"/>
     <w:multiLevelType w:val="hybridMultilevel"/>
     <w:tmpl w:val="078A9A28"/>
@@ -11114,7 +12031,7 @@
       </w:rPr>
     </w:lvl>
   </w:abstractNum>
-  <w:abstractNum w:abstractNumId="11" w15:restartNumberingAfterBreak="0">
+  <w:abstractNum w:abstractNumId="12" w15:restartNumberingAfterBreak="0">
     <w:nsid w:val="2E006B29"/>
     <w:multiLevelType w:val="multilevel"/>
     <w:tmpl w:val="BDEEE410"/>
@@ -11227,7 +12144,120 @@
       </w:rPr>
     </w:lvl>
   </w:abstractNum>
-  <w:abstractNum w:abstractNumId="12" w15:restartNumberingAfterBreak="0">
+  <w:abstractNum w:abstractNumId="13" w15:restartNumberingAfterBreak="0">
+    <w:nsid w:val="343934AB"/>
+    <w:multiLevelType w:val="hybridMultilevel"/>
+    <w:tmpl w:val="60E0CFF0"/>
+    <w:lvl w:ilvl="0" w:tplc="04090001">
+      <w:start w:val="1"/>
+      <w:numFmt w:val="bullet"/>
+      <w:lvlText w:val=""/>
+      <w:lvlJc w:val="left"/>
+      <w:pPr>
+        <w:ind w:left="720" w:hanging="360"/>
+      </w:pPr>
+      <w:rPr>
+        <w:rFonts w:ascii="Symbol" w:hAnsi="Symbol" w:hint="default"/>
+      </w:rPr>
+    </w:lvl>
+    <w:lvl w:ilvl="1" w:tplc="04090003" w:tentative="1">
+      <w:start w:val="1"/>
+      <w:numFmt w:val="bullet"/>
+      <w:lvlText w:val="o"/>
+      <w:lvlJc w:val="left"/>
+      <w:pPr>
+        <w:ind w:left="1440" w:hanging="360"/>
+      </w:pPr>
+      <w:rPr>
+        <w:rFonts w:ascii="Courier New" w:hAnsi="Courier New" w:cs="Courier New" w:hint="default"/>
+      </w:rPr>
+    </w:lvl>
+    <w:lvl w:ilvl="2" w:tplc="04090005" w:tentative="1">
+      <w:start w:val="1"/>
+      <w:numFmt w:val="bullet"/>
+      <w:lvlText w:val=""/>
+      <w:lvlJc w:val="left"/>
+      <w:pPr>
+        <w:ind w:left="2160" w:hanging="360"/>
+      </w:pPr>
+      <w:rPr>
+        <w:rFonts w:ascii="Wingdings" w:hAnsi="Wingdings" w:hint="default"/>
+      </w:rPr>
+    </w:lvl>
+    <w:lvl w:ilvl="3" w:tplc="04090001" w:tentative="1">
+      <w:start w:val="1"/>
+      <w:numFmt w:val="bullet"/>
+      <w:lvlText w:val=""/>
+      <w:lvlJc w:val="left"/>
+      <w:pPr>
+        <w:ind w:left="2880" w:hanging="360"/>
+      </w:pPr>
+      <w:rPr>
+        <w:rFonts w:ascii="Symbol" w:hAnsi="Symbol" w:hint="default"/>
+      </w:rPr>
+    </w:lvl>
+    <w:lvl w:ilvl="4" w:tplc="04090003" w:tentative="1">
+      <w:start w:val="1"/>
+      <w:numFmt w:val="bullet"/>
+      <w:lvlText w:val="o"/>
+      <w:lvlJc w:val="left"/>
+      <w:pPr>
+        <w:ind w:left="3600" w:hanging="360"/>
+      </w:pPr>
+      <w:rPr>
+        <w:rFonts w:ascii="Courier New" w:hAnsi="Courier New" w:cs="Courier New" w:hint="default"/>
+      </w:rPr>
+    </w:lvl>
+    <w:lvl w:ilvl="5" w:tplc="04090005" w:tentative="1">
+      <w:start w:val="1"/>
+      <w:numFmt w:val="bullet"/>
+      <w:lvlText w:val=""/>
+      <w:lvlJc w:val="left"/>
+      <w:pPr>
+        <w:ind w:left="4320" w:hanging="360"/>
+      </w:pPr>
+      <w:rPr>
+        <w:rFonts w:ascii="Wingdings" w:hAnsi="Wingdings" w:hint="default"/>
+      </w:rPr>
+    </w:lvl>
+    <w:lvl w:ilvl="6" w:tplc="04090001" w:tentative="1">
+      <w:start w:val="1"/>
+      <w:numFmt w:val="bullet"/>
+      <w:lvlText w:val=""/>
+      <w:lvlJc w:val="left"/>
+      <w:pPr>
+        <w:ind w:left="5040" w:hanging="360"/>
+      </w:pPr>
+      <w:rPr>
+        <w:rFonts w:ascii="Symbol" w:hAnsi="Symbol" w:hint="default"/>
+      </w:rPr>
+    </w:lvl>
+    <w:lvl w:ilvl="7" w:tplc="04090003" w:tentative="1">
+      <w:start w:val="1"/>
+      <w:numFmt w:val="bullet"/>
+      <w:lvlText w:val="o"/>
+      <w:lvlJc w:val="left"/>
+      <w:pPr>
+        <w:ind w:left="5760" w:hanging="360"/>
+      </w:pPr>
+      <w:rPr>
+        <w:rFonts w:ascii="Courier New" w:hAnsi="Courier New" w:cs="Courier New" w:hint="default"/>
+      </w:rPr>
+    </w:lvl>
+    <w:lvl w:ilvl="8" w:tplc="04090005" w:tentative="1">
+      <w:start w:val="1"/>
+      <w:numFmt w:val="bullet"/>
+      <w:lvlText w:val=""/>
+      <w:lvlJc w:val="left"/>
+      <w:pPr>
+        <w:ind w:left="6480" w:hanging="360"/>
+      </w:pPr>
+      <w:rPr>
+        <w:rFonts w:ascii="Wingdings" w:hAnsi="Wingdings" w:hint="default"/>
+      </w:rPr>
+    </w:lvl>
+  </w:abstractNum>
+  <w:abstractNum w:abstractNumId="14" w15:restartNumberingAfterBreak="0">
     <w:nsid w:val="36255976"/>
     <w:multiLevelType w:val="multilevel"/>
     <w:tmpl w:val="B450D4E6"/>
@@ -11340,7 +12370,7 @@
       </w:rPr>
     </w:lvl>
   </w:abstractNum>
-  <w:abstractNum w:abstractNumId="13" w15:restartNumberingAfterBreak="0">
+  <w:abstractNum w:abstractNumId="15" w15:restartNumberingAfterBreak="0">
     <w:nsid w:val="37614907"/>
     <w:multiLevelType w:val="multilevel"/>
     <w:tmpl w:val="AC966458"/>
@@ -11453,7 +12483,7 @@
       </w:rPr>
     </w:lvl>
   </w:abstractNum>
-  <w:abstractNum w:abstractNumId="14" w15:restartNumberingAfterBreak="0">
+  <w:abstractNum w:abstractNumId="16" w15:restartNumberingAfterBreak="0">
     <w:nsid w:val="39664453"/>
     <w:multiLevelType w:val="multilevel"/>
     <w:tmpl w:val="C23ABB4E"/>
@@ -11566,7 +12596,7 @@
       </w:rPr>
     </w:lvl>
   </w:abstractNum>
-  <w:abstractNum w:abstractNumId="15" w15:restartNumberingAfterBreak="0">
+  <w:abstractNum w:abstractNumId="17" w15:restartNumberingAfterBreak="0">
     <w:nsid w:val="3F543A4C"/>
     <w:multiLevelType w:val="multilevel"/>
     <w:tmpl w:val="636CBB3C"/>
@@ -11679,7 +12709,7 @@
       </w:rPr>
     </w:lvl>
   </w:abstractNum>
-  <w:abstractNum w:abstractNumId="16" w15:restartNumberingAfterBreak="0">
+  <w:abstractNum w:abstractNumId="18" w15:restartNumberingAfterBreak="0">
     <w:nsid w:val="3F8F1060"/>
     <w:multiLevelType w:val="multilevel"/>
     <w:tmpl w:val="C1DEF10E"/>
@@ -11792,7 +12822,7 @@
       </w:rPr>
     </w:lvl>
   </w:abstractNum>
-  <w:abstractNum w:abstractNumId="17" w15:restartNumberingAfterBreak="0">
+  <w:abstractNum w:abstractNumId="19" w15:restartNumberingAfterBreak="0">
     <w:nsid w:val="4B9C64BD"/>
     <w:multiLevelType w:val="multilevel"/>
     <w:tmpl w:val="D3A87D60"/>
@@ -11905,7 +12935,7 @@
       </w:rPr>
     </w:lvl>
   </w:abstractNum>
-  <w:abstractNum w:abstractNumId="18" w15:restartNumberingAfterBreak="0">
+  <w:abstractNum w:abstractNumId="20" w15:restartNumberingAfterBreak="0">
     <w:nsid w:val="500B69EE"/>
     <w:multiLevelType w:val="hybridMultilevel"/>
     <w:tmpl w:val="2C1EDC38"/>
@@ -12018,7 +13048,7 @@
       </w:rPr>
     </w:lvl>
   </w:abstractNum>
-  <w:abstractNum w:abstractNumId="19" w15:restartNumberingAfterBreak="0">
+  <w:abstractNum w:abstractNumId="21" w15:restartNumberingAfterBreak="0">
     <w:nsid w:val="58674280"/>
     <w:multiLevelType w:val="hybridMultilevel"/>
     <w:tmpl w:val="D56AF344"/>
@@ -12131,7 +13161,7 @@
       </w:rPr>
     </w:lvl>
   </w:abstractNum>
-  <w:abstractNum w:abstractNumId="20" w15:restartNumberingAfterBreak="0">
+  <w:abstractNum w:abstractNumId="22" w15:restartNumberingAfterBreak="0">
     <w:nsid w:val="5D414728"/>
     <w:multiLevelType w:val="multilevel"/>
     <w:tmpl w:val="10C483EA"/>
@@ -12244,7 +13274,7 @@
       </w:rPr>
     </w:lvl>
   </w:abstractNum>
-  <w:abstractNum w:abstractNumId="21" w15:restartNumberingAfterBreak="0">
+  <w:abstractNum w:abstractNumId="23" w15:restartNumberingAfterBreak="0">
     <w:nsid w:val="65942650"/>
     <w:multiLevelType w:val="hybridMultilevel"/>
     <w:tmpl w:val="3A0E7BEE"/>
@@ -12357,7 +13387,7 @@
       </w:rPr>
     </w:lvl>
   </w:abstractNum>
-  <w:abstractNum w:abstractNumId="22" w15:restartNumberingAfterBreak="0">
+  <w:abstractNum w:abstractNumId="24" w15:restartNumberingAfterBreak="0">
     <w:nsid w:val="6B2949B6"/>
     <w:multiLevelType w:val="hybridMultilevel"/>
     <w:tmpl w:val="3B627E68"/>
@@ -12470,7 +13500,7 @@
       </w:rPr>
     </w:lvl>
   </w:abstractNum>
-  <w:abstractNum w:abstractNumId="23" w15:restartNumberingAfterBreak="0">
+  <w:abstractNum w:abstractNumId="25" w15:restartNumberingAfterBreak="0">
     <w:nsid w:val="70E72CFF"/>
     <w:multiLevelType w:val="hybridMultilevel"/>
     <w:tmpl w:val="E95E8304"/>
@@ -12583,7 +13613,7 @@
       </w:rPr>
     </w:lvl>
   </w:abstractNum>
-  <w:abstractNum w:abstractNumId="24" w15:restartNumberingAfterBreak="0">
+  <w:abstractNum w:abstractNumId="26" w15:restartNumberingAfterBreak="0">
     <w:nsid w:val="764F031F"/>
     <w:multiLevelType w:val="hybridMultilevel"/>
     <w:tmpl w:val="9D380928"/>
@@ -12696,7 +13726,7 @@
       </w:rPr>
     </w:lvl>
   </w:abstractNum>
-  <w:abstractNum w:abstractNumId="25" w15:restartNumberingAfterBreak="0">
+  <w:abstractNum w:abstractNumId="27" w15:restartNumberingAfterBreak="0">
     <w:nsid w:val="7C6343C7"/>
     <w:multiLevelType w:val="multilevel"/>
     <w:tmpl w:val="B1CEC45C"/>
@@ -12783,88 +13813,94 @@
     </w:lvl>
   </w:abstractNum>
   <w:num w:numId="1">
-    <w:abstractNumId w:val="9"/>
+    <w:abstractNumId w:val="10"/>
   </w:num>
   <w:num w:numId="2">
-    <w:abstractNumId w:val="4"/>
+    <w:abstractNumId w:val="5"/>
   </w:num>
   <w:num w:numId="3">
-    <w:abstractNumId w:val="25"/>
+    <w:abstractNumId w:val="27"/>
   </w:num>
   <w:num w:numId="4">
-    <w:abstractNumId w:val="16"/>
+    <w:abstractNumId w:val="18"/>
   </w:num>
   <w:num w:numId="5">
-    <w:abstractNumId w:val="13"/>
+    <w:abstractNumId w:val="15"/>
   </w:num>
   <w:num w:numId="6">
     <w:abstractNumId w:val="1"/>
   </w:num>
   <w:num w:numId="7">
-    <w:abstractNumId w:val="15"/>
+    <w:abstractNumId w:val="17"/>
   </w:num>
   <w:num w:numId="8">
-    <w:abstractNumId w:val="12"/>
+    <w:abstractNumId w:val="14"/>
   </w:num>
   <w:num w:numId="9">
     <w:abstractNumId w:val="0"/>
   </w:num>
   <w:num w:numId="10">
+    <w:abstractNumId w:val="9"/>
+  </w:num>
+  <w:num w:numId="11">
+    <w:abstractNumId w:val="16"/>
+  </w:num>
+  <w:num w:numId="12">
+    <w:abstractNumId w:val="6"/>
+  </w:num>
+  <w:num w:numId="13">
+    <w:abstractNumId w:val="22"/>
+  </w:num>
+  <w:num w:numId="14">
     <w:abstractNumId w:val="8"/>
   </w:num>
-  <w:num w:numId="11">
-    <w:abstractNumId w:val="14"/>
+  <w:num w:numId="15">
+    <w:abstractNumId w:val="19"/>
   </w:num>
-  <w:num w:numId="12">
-    <w:abstractNumId w:val="5"/>
+  <w:num w:numId="16">
+    <w:abstractNumId w:val="12"/>
   </w:num>
-  <w:num w:numId="13">
+  <w:num w:numId="17">
+    <w:abstractNumId w:val="4"/>
+  </w:num>
+  <w:num w:numId="18">
+    <w:abstractNumId w:val="25"/>
+  </w:num>
+  <w:num w:numId="19">
+    <w:abstractNumId w:val="24"/>
+  </w:num>
+  <w:num w:numId="20">
     <w:abstractNumId w:val="20"/>
   </w:num>
-  <w:num w:numId="14">
+  <w:num w:numId="21">
     <w:abstractNumId w:val="7"/>
   </w:num>
-  <w:num w:numId="15">
-    <w:abstractNumId w:val="17"/>
+  <w:num w:numId="22">
+    <w:abstractNumId w:val="23"/>
   </w:num>
-  <w:num w:numId="16">
+  <w:num w:numId="23">
+    <w:abstractNumId w:val="26"/>
+  </w:num>
+  <w:num w:numId="24">
+    <w:abstractNumId w:val="3"/>
+  </w:num>
+  <w:num w:numId="25">
     <w:abstractNumId w:val="11"/>
   </w:num>
-  <w:num w:numId="17">
-    <w:abstractNumId w:val="3"/>
-  </w:num>
-  <w:num w:numId="18">
-    <w:abstractNumId w:val="23"/>
-  </w:num>
-  <w:num w:numId="19">
-    <w:abstractNumId w:val="22"/>
-  </w:num>
-  <w:num w:numId="20">
-    <w:abstractNumId w:val="18"/>
-  </w:num>
-  <w:num w:numId="21">
-    <w:abstractNumId w:val="6"/>
-  </w:num>
-  <w:num w:numId="22">
+  <w:num w:numId="26">
     <w:abstractNumId w:val="21"/>
   </w:num>
-  <w:num w:numId="23">
-    <w:abstractNumId w:val="24"/>
+  <w:num w:numId="27">
+    <w:abstractNumId w:val="13"/>
   </w:num>
-  <w:num w:numId="24">
+  <w:num w:numId="28">
     <w:abstractNumId w:val="2"/>
-  </w:num>
-  <w:num w:numId="25">
-    <w:abstractNumId w:val="10"/>
-  </w:num>
-  <w:num w:numId="26">
-    <w:abstractNumId w:val="19"/>
   </w:num>
 </w:numbering>
 </file>
 
 <file path=word/styles.xml><?xml version="1.0" encoding="utf-8"?>
-<w:styles xmlns:mc="http://schemas.openxmlformats.org/markup-compatibility/2006" xmlns:r="http://schemas.openxmlformats.org/officeDocument/2006/relationships" xmlns:w="http://schemas.openxmlformats.org/wordprocessingml/2006/main" xmlns:w14="http://schemas.microsoft.com/office/word/2010/wordml" xmlns:w15="http://schemas.microsoft.com/office/word/2012/wordml" xmlns:w16se="http://schemas.microsoft.com/office/word/2015/wordml/symex" mc:Ignorable="w14 w15 w16se">
+<w:styles xmlns:mc="http://schemas.openxmlformats.org/markup-compatibility/2006" xmlns:r="http://schemas.openxmlformats.org/officeDocument/2006/relationships" xmlns:w="http://schemas.openxmlformats.org/wordprocessingml/2006/main" xmlns:w14="http://schemas.microsoft.com/office/word/2010/wordml" xmlns:w15="http://schemas.microsoft.com/office/word/2012/wordml" xmlns:w16cex="http://schemas.microsoft.com/office/word/2018/wordml/cex" xmlns:w16cid="http://schemas.microsoft.com/office/word/2016/wordml/cid" xmlns:w16="http://schemas.microsoft.com/office/word/2018/wordml" xmlns:w16sdtdh="http://schemas.microsoft.com/office/word/2020/wordml/sdtdatahash" xmlns:w16se="http://schemas.microsoft.com/office/word/2015/wordml/symex" mc:Ignorable="w14 w15 w16se w16cid w16 w16cex w16sdtdh">
   <w:docDefaults>
     <w:rPrDefault>
       <w:rPr>
@@ -12876,7 +13912,7 @@
     </w:rPrDefault>
     <w:pPrDefault/>
   </w:docDefaults>
-  <w:latentStyles w:defLockedState="0" w:defUIPriority="99" w:defSemiHidden="0" w:defUnhideWhenUsed="0" w:defQFormat="0" w:count="371">
+  <w:latentStyles w:defLockedState="0" w:defUIPriority="99" w:defSemiHidden="0" w:defUnhideWhenUsed="0" w:defQFormat="0" w:count="376">
     <w:lsdException w:name="Normal" w:uiPriority="0" w:qFormat="1"/>
     <w:lsdException w:name="heading 1" w:uiPriority="9" w:qFormat="1"/>
     <w:lsdException w:name="heading 2" w:semiHidden="1" w:uiPriority="9" w:unhideWhenUsed="1" w:qFormat="1"/>
@@ -13248,6 +14284,11 @@
     <w:lsdException w:name="List Table 5 Dark Accent 6" w:uiPriority="50"/>
     <w:lsdException w:name="List Table 6 Colorful Accent 6" w:uiPriority="51"/>
     <w:lsdException w:name="List Table 7 Colorful Accent 6" w:uiPriority="52"/>
+    <w:lsdException w:name="Mention" w:semiHidden="1" w:unhideWhenUsed="1"/>
+    <w:lsdException w:name="Smart Hyperlink" w:semiHidden="1" w:unhideWhenUsed="1"/>
+    <w:lsdException w:name="Hashtag" w:semiHidden="1" w:unhideWhenUsed="1"/>
+    <w:lsdException w:name="Unresolved Mention" w:semiHidden="1" w:unhideWhenUsed="1"/>
+    <w:lsdException w:name="Smart Link" w:semiHidden="1" w:unhideWhenUsed="1"/>
   </w:latentStyles>
   <w:style w:type="paragraph" w:default="1" w:styleId="Normal">
     <w:name w:val="Normal"/>
@@ -13565,8 +14606,8 @@
     <w:qFormat/>
     <w:rsid w:val="005054C7"/>
   </w:style>
-  <w:style w:type="character" w:customStyle="1" w:styleId="UnresolvedMention">
-    <w:name w:val="Unresolved Mention"/>
+  <w:style w:type="character" w:customStyle="1" w:styleId="UnresolvedMention1">
+    <w:name w:val="Unresolved Mention1"/>
     <w:basedOn w:val="DefaultParagraphFont"/>
     <w:uiPriority w:val="99"/>
     <w:semiHidden/>
@@ -13578,7 +14619,7 @@
       <w:shd w:val="clear" w:color="auto" w:fill="E1DFDD"/>
     </w:rPr>
   </w:style>
-  <w:style w:type="character" w:customStyle="1" w:styleId="UnresolvedMention1">
+  <w:style w:type="character" w:customStyle="1" w:styleId="UnresolvedMention10">
     <w:name w:val="Unresolved Mention1"/>
     <w:basedOn w:val="DefaultParagraphFont"/>
     <w:uiPriority w:val="99"/>
@@ -13850,6 +14891,18 @@
         <w:insideV w:val="single" w:sz="4" w:space="0" w:color="auto"/>
       </w:tblBorders>
     </w:tblPr>
+  </w:style>
+  <w:style w:type="character" w:styleId="Hyperlink">
+    <w:name w:val="Hyperlink"/>
+    <w:basedOn w:val="DefaultParagraphFont"/>
+    <w:uiPriority w:val="99"/>
+    <w:semiHidden/>
+    <w:unhideWhenUsed/>
+    <w:rsid w:val="0091660D"/>
+    <w:rPr>
+      <w:color w:val="0000FF" w:themeColor="hyperlink"/>
+      <w:u w:val="single"/>
+    </w:rPr>
   </w:style>
 </w:styles>
 </file>

</xml_diff>